<commit_message>
- added the docx test - added implementation of the update state endpoint
</commit_message>
<xml_diff>
--- a/Task/writtenTest/interview_assessment_catalogue.docx
+++ b/Task/writtenTest/interview_assessment_catalogue.docx
@@ -1,6 +1,6 @@
 
 <file path=word/document.xml><?xml version="1.0" encoding="utf-8"?>
-<w:document xmlns:wpc="http://schemas.microsoft.com/office/word/2010/wordprocessingCanvas" xmlns:cx="http://schemas.microsoft.com/office/drawing/2014/chartex" xmlns:cx1="http://schemas.microsoft.com/office/drawing/2015/9/8/chartex" xmlns:cx2="http://schemas.microsoft.com/office/drawing/2015/10/21/chartex" xmlns:cx3="http://schemas.microsoft.com/office/drawing/2016/5/9/chartex" xmlns:cx4="http://schemas.microsoft.com/office/drawing/2016/5/10/chartex" xmlns:cx5="http://schemas.microsoft.com/office/drawing/2016/5/11/chartex" xmlns:cx6="http://schemas.microsoft.com/office/drawing/2016/5/12/chartex" xmlns:cx7="http://schemas.microsoft.com/office/drawing/2016/5/13/chartex" xmlns:cx8="http://schemas.microsoft.com/office/drawing/2016/5/14/chartex" xmlns:mc="http://schemas.openxmlformats.org/markup-compatibility/2006" xmlns:aink="http://schemas.microsoft.com/office/drawing/2016/ink" xmlns:am3d="http://schemas.microsoft.com/office/drawing/2017/model3d" xmlns:o="urn:schemas-microsoft-com:office:office" xmlns:oel="http://schemas.microsoft.com/office/2019/extlst" xmlns:r="http://schemas.openxmlformats.org/officeDocument/2006/relationships" xmlns:m="http://schemas.openxmlformats.org/officeDocument/2006/math" xmlns:v="urn:schemas-microsoft-com:vml" xmlns:wp14="http://schemas.microsoft.com/office/word/2010/wordprocessingDrawing" xmlns:wp="http://schemas.openxmlformats.org/drawingml/2006/wordprocessingDrawing" xmlns:w10="urn:schemas-microsoft-com:office:word" xmlns:w="http://schemas.openxmlformats.org/wordprocessingml/2006/main" xmlns:w14="http://schemas.microsoft.com/office/word/2010/wordml" xmlns:w15="http://schemas.microsoft.com/office/word/2012/wordml" xmlns:w16cex="http://schemas.microsoft.com/office/word/2018/wordml/cex" xmlns:w16cid="http://schemas.microsoft.com/office/word/2016/wordml/cid" xmlns:w16="http://schemas.microsoft.com/office/word/2018/wordml" xmlns:w16sdtdh="http://schemas.microsoft.com/office/word/2020/wordml/sdtdatahash" xmlns:w16se="http://schemas.microsoft.com/office/word/2015/wordml/symex" xmlns:wpg="http://schemas.microsoft.com/office/word/2010/wordprocessingGroup" xmlns:wpi="http://schemas.microsoft.com/office/word/2010/wordprocessingInk" xmlns:wne="http://schemas.microsoft.com/office/word/2006/wordml" xmlns:wps="http://schemas.microsoft.com/office/word/2010/wordprocessingShape" mc:Ignorable="w14 w15 w16se w16cid w16 w16cex w16sdtdh wp14">
+<w:document xmlns:wpc="http://schemas.microsoft.com/office/word/2010/wordprocessingCanvas" xmlns:cx="http://schemas.microsoft.com/office/drawing/2014/chartex" xmlns:cx1="http://schemas.microsoft.com/office/drawing/2015/9/8/chartex" xmlns:cx2="http://schemas.microsoft.com/office/drawing/2015/10/21/chartex" xmlns:cx3="http://schemas.microsoft.com/office/drawing/2016/5/9/chartex" xmlns:cx4="http://schemas.microsoft.com/office/drawing/2016/5/10/chartex" xmlns:cx5="http://schemas.microsoft.com/office/drawing/2016/5/11/chartex" xmlns:cx6="http://schemas.microsoft.com/office/drawing/2016/5/12/chartex" xmlns:cx7="http://schemas.microsoft.com/office/drawing/2016/5/13/chartex" xmlns:cx8="http://schemas.microsoft.com/office/drawing/2016/5/14/chartex" xmlns:mc="http://schemas.openxmlformats.org/markup-compatibility/2006" xmlns:aink="http://schemas.microsoft.com/office/drawing/2016/ink" xmlns:am3d="http://schemas.microsoft.com/office/drawing/2017/model3d" xmlns:o="urn:schemas-microsoft-com:office:office" xmlns:r="http://schemas.openxmlformats.org/officeDocument/2006/relationships" xmlns:m="http://schemas.openxmlformats.org/officeDocument/2006/math" xmlns:v="urn:schemas-microsoft-com:vml" xmlns:wp14="http://schemas.microsoft.com/office/word/2010/wordprocessingDrawing" xmlns:wp="http://schemas.openxmlformats.org/drawingml/2006/wordprocessingDrawing" xmlns:w10="urn:schemas-microsoft-com:office:word" xmlns:w="http://schemas.openxmlformats.org/wordprocessingml/2006/main" xmlns:w14="http://schemas.microsoft.com/office/word/2010/wordml" xmlns:w15="http://schemas.microsoft.com/office/word/2012/wordml" xmlns:w16cid="http://schemas.microsoft.com/office/word/2016/wordml/cid" xmlns:w16se="http://schemas.microsoft.com/office/word/2015/wordml/symex" xmlns:wpg="http://schemas.microsoft.com/office/word/2010/wordprocessingGroup" xmlns:wpi="http://schemas.microsoft.com/office/word/2010/wordprocessingInk" xmlns:wne="http://schemas.microsoft.com/office/word/2006/wordml" xmlns:wps="http://schemas.microsoft.com/office/word/2010/wordprocessingShape" mc:Ignorable="w14 w15 w16se w16cid wp14">
   <w:body>
     <w:p/>
     <w:p>
@@ -781,6 +781,128 @@
     </w:p>
     <w:p/>
     <w:p>
+      <w:pPr>
+        <w:pStyle w:val="ListParagraph"/>
+        <w:numPr>
+          <w:ilvl w:val="0"/>
+          <w:numId w:val="14"/>
+        </w:numPr>
+      </w:pPr>
+      <w:r>
+        <w:t>Singleton cannot have public constructor, probably in this case the class should not be singleton</w:t>
+      </w:r>
+    </w:p>
+    <w:p>
+      <w:pPr>
+        <w:pStyle w:val="ListParagraph"/>
+        <w:numPr>
+          <w:ilvl w:val="0"/>
+          <w:numId w:val="14"/>
+        </w:numPr>
+      </w:pPr>
+      <w:r>
+        <w:t xml:space="preserve">Wrong class in the logger </w:t>
+      </w:r>
+      <w:proofErr w:type="spellStart"/>
+      <w:r>
+        <w:rPr>
+          <w:rFonts w:ascii="Courier New" w:eastAsia="Times New Roman" w:hAnsi="Courier New" w:cs="Courier New"/>
+          <w:color w:val="BBBBBB"/>
+          <w:sz w:val="20"/>
+          <w:szCs w:val="20"/>
+          <w:lang w:eastAsia="en-GB"/>
+        </w:rPr>
+        <w:t>BookingRepository.</w:t>
+      </w:r>
+      <w:r>
+        <w:rPr>
+          <w:rFonts w:ascii="Courier New" w:eastAsia="Times New Roman" w:hAnsi="Courier New" w:cs="Courier New"/>
+          <w:i/>
+          <w:iCs/>
+          <w:color w:val="D55FDE"/>
+          <w:sz w:val="20"/>
+          <w:szCs w:val="20"/>
+          <w:lang w:eastAsia="en-GB"/>
+        </w:rPr>
+        <w:t>class</w:t>
+      </w:r>
+      <w:proofErr w:type="spellEnd"/>
+      <w:r>
+        <w:rPr>
+          <w:rFonts w:ascii="Courier New" w:eastAsia="Times New Roman" w:hAnsi="Courier New" w:cs="Courier New"/>
+          <w:i/>
+          <w:iCs/>
+          <w:color w:val="D55FDE"/>
+          <w:sz w:val="20"/>
+          <w:szCs w:val="20"/>
+          <w:lang w:eastAsia="en-GB"/>
+        </w:rPr>
+        <w:t xml:space="preserve"> instead of </w:t>
+      </w:r>
+      <w:proofErr w:type="spellStart"/>
+      <w:r>
+        <w:rPr>
+          <w:rFonts w:ascii="Courier New" w:eastAsia="Times New Roman" w:hAnsi="Courier New" w:cs="Courier New"/>
+          <w:color w:val="BBBBBB"/>
+          <w:sz w:val="20"/>
+          <w:szCs w:val="20"/>
+          <w:lang w:eastAsia="en-GB"/>
+        </w:rPr>
+        <w:t>AlarmScheduler</w:t>
+      </w:r>
+      <w:proofErr w:type="spellEnd"/>
+    </w:p>
+    <w:p>
+      <w:pPr>
+        <w:pStyle w:val="ListParagraph"/>
+        <w:numPr>
+          <w:ilvl w:val="0"/>
+          <w:numId w:val="14"/>
+        </w:numPr>
+      </w:pPr>
+      <w:r>
+        <w:t>According the comment it should be triggered every hour but actually it is called every minute</w:t>
+      </w:r>
+    </w:p>
+    <w:p>
+      <w:pPr>
+        <w:pStyle w:val="ListParagraph"/>
+        <w:numPr>
+          <w:ilvl w:val="0"/>
+          <w:numId w:val="14"/>
+        </w:numPr>
+      </w:pPr>
+      <w:r>
+        <w:t>There is bad indexing in the for loop – in this case the last booking will not be deleted</w:t>
+      </w:r>
+    </w:p>
+    <w:p>
+      <w:pPr>
+        <w:pStyle w:val="ListParagraph"/>
+        <w:numPr>
+          <w:ilvl w:val="0"/>
+          <w:numId w:val="14"/>
+        </w:numPr>
+      </w:pPr>
+      <w:r>
+        <w:t xml:space="preserve">It would be better to use foreach instead of for loop (or even better would be delete bookings in bulk operation – </w:t>
+      </w:r>
+      <w:proofErr w:type="spellStart"/>
+      <w:r>
+        <w:t>deleteAll</w:t>
+      </w:r>
+      <w:proofErr w:type="spellEnd"/>
+      <w:r>
+        <w:t>)</w:t>
+      </w:r>
+    </w:p>
+    <w:p>
+      <w:pPr>
+        <w:pStyle w:val="ListParagraph"/>
+        <w:ind w:left="1080"/>
+      </w:pPr>
+    </w:p>
+    <w:p>
       <w:r>
         <w:br w:type="page"/>
       </w:r>
@@ -832,17 +954,19 @@
     </w:p>
     <w:p>
       <w:pPr>
-        <w:pStyle w:val="Listenabsatz"/>
+        <w:pStyle w:val="ListParagraph"/>
         <w:numPr>
           <w:ilvl w:val="0"/>
           <w:numId w:val="2"/>
         </w:numPr>
         <w:rPr>
+          <w:highlight w:val="yellow"/>
           <w:lang w:val="de-DE"/>
         </w:rPr>
       </w:pPr>
       <w:r>
         <w:rPr>
+          <w:highlight w:val="yellow"/>
           <w:lang w:val="de-DE"/>
         </w:rPr>
         <w:t>Yes</w:t>
@@ -850,7 +974,7 @@
     </w:p>
     <w:p>
       <w:pPr>
-        <w:pStyle w:val="Listenabsatz"/>
+        <w:pStyle w:val="ListParagraph"/>
         <w:numPr>
           <w:ilvl w:val="0"/>
           <w:numId w:val="2"/>
@@ -859,14 +983,12 @@
           <w:lang w:val="de-DE"/>
         </w:rPr>
       </w:pPr>
-      <w:proofErr w:type="spellStart"/>
       <w:r>
         <w:rPr>
           <w:lang w:val="de-DE"/>
         </w:rPr>
         <w:t>No</w:t>
       </w:r>
-      <w:proofErr w:type="spellEnd"/>
     </w:p>
     <w:p>
       <w:pPr>
@@ -885,7 +1007,7 @@
     </w:p>
     <w:p>
       <w:pPr>
-        <w:pStyle w:val="HTMLVorformatiert"/>
+        <w:pStyle w:val="HTMLPreformatted"/>
         <w:shd w:val="clear" w:color="auto" w:fill="282C34"/>
         <w:rPr>
           <w:color w:val="BBBBBB"/>
@@ -920,11 +1042,33 @@
         </w:rPr>
         <w:t xml:space="preserve">public static void </w:t>
       </w:r>
-      <w:r>
-        <w:rPr>
-          <w:color w:val="BBBBBB"/>
-        </w:rPr>
-        <w:t>main(String args[])</w:t>
+      <w:proofErr w:type="gramStart"/>
+      <w:r>
+        <w:rPr>
+          <w:color w:val="BBBBBB"/>
+        </w:rPr>
+        <w:t>main(</w:t>
+      </w:r>
+      <w:proofErr w:type="gramEnd"/>
+      <w:r>
+        <w:rPr>
+          <w:color w:val="BBBBBB"/>
+        </w:rPr>
+        <w:t xml:space="preserve">String </w:t>
+      </w:r>
+      <w:proofErr w:type="spellStart"/>
+      <w:r>
+        <w:rPr>
+          <w:color w:val="BBBBBB"/>
+        </w:rPr>
+        <w:t>args</w:t>
+      </w:r>
+      <w:proofErr w:type="spellEnd"/>
+      <w:r>
+        <w:rPr>
+          <w:color w:val="BBBBBB"/>
+        </w:rPr>
+        <w:t>[])</w:t>
       </w:r>
       <w:r>
         <w:rPr>
@@ -952,7 +1096,21 @@
         <w:rPr>
           <w:color w:val="BBBBBB"/>
         </w:rPr>
-        <w:t>a, b,c;</w:t>
+        <w:t xml:space="preserve">a, </w:t>
+      </w:r>
+      <w:proofErr w:type="spellStart"/>
+      <w:r>
+        <w:rPr>
+          <w:color w:val="BBBBBB"/>
+        </w:rPr>
+        <w:t>b,c</w:t>
+      </w:r>
+      <w:proofErr w:type="spellEnd"/>
+      <w:r>
+        <w:rPr>
+          <w:color w:val="BBBBBB"/>
+        </w:rPr>
+        <w:t>;</w:t>
       </w:r>
       <w:r>
         <w:rPr>
@@ -989,6 +1147,13 @@
         <w:rPr>
           <w:color w:val="BBBBBB"/>
         </w:rPr>
+        <w:tab/>
+        <w:t>//Infinity</w:t>
+      </w:r>
+      <w:r>
+        <w:rPr>
+          <w:color w:val="BBBBBB"/>
+        </w:rPr>
         <w:br/>
         <w:t xml:space="preserve">    b = </w:t>
       </w:r>
@@ -1020,6 +1185,13 @@
         <w:rPr>
           <w:color w:val="BBBBBB"/>
         </w:rPr>
+        <w:tab/>
+        <w:t>//0.0</w:t>
+      </w:r>
+      <w:r>
+        <w:rPr>
+          <w:color w:val="BBBBBB"/>
+        </w:rPr>
         <w:br/>
         <w:t xml:space="preserve">    c=</w:t>
       </w:r>
@@ -1051,6 +1223,21 @@
         <w:rPr>
           <w:color w:val="BBBBBB"/>
         </w:rPr>
+        <w:tab/>
+        <w:t>//</w:t>
+      </w:r>
+      <w:proofErr w:type="spellStart"/>
+      <w:r>
+        <w:rPr>
+          <w:color w:val="BBBBBB"/>
+        </w:rPr>
+        <w:t>NaN</w:t>
+      </w:r>
+      <w:proofErr w:type="spellEnd"/>
+      <w:r>
+        <w:rPr>
+          <w:color w:val="BBBBBB"/>
+        </w:rPr>
         <w:br/>
       </w:r>
       <w:r>
@@ -1058,21 +1245,63 @@
           <w:color w:val="BBBBBB"/>
         </w:rPr>
         <w:br/>
-        <w:t xml:space="preserve">    System.out.println(a);</w:t>
+        <w:t xml:space="preserve">    </w:t>
+      </w:r>
+      <w:proofErr w:type="spellStart"/>
+      <w:r>
+        <w:rPr>
+          <w:color w:val="BBBBBB"/>
+        </w:rPr>
+        <w:t>System.out.println</w:t>
+      </w:r>
+      <w:proofErr w:type="spellEnd"/>
+      <w:r>
+        <w:rPr>
+          <w:color w:val="BBBBBB"/>
+        </w:rPr>
+        <w:t>(a);</w:t>
       </w:r>
       <w:r>
         <w:rPr>
           <w:color w:val="BBBBBB"/>
         </w:rPr>
         <w:br/>
-        <w:t xml:space="preserve">    System.out.println(b);</w:t>
+        <w:t xml:space="preserve">    </w:t>
+      </w:r>
+      <w:proofErr w:type="spellStart"/>
+      <w:r>
+        <w:rPr>
+          <w:color w:val="BBBBBB"/>
+        </w:rPr>
+        <w:t>System.out.println</w:t>
+      </w:r>
+      <w:proofErr w:type="spellEnd"/>
+      <w:r>
+        <w:rPr>
+          <w:color w:val="BBBBBB"/>
+        </w:rPr>
+        <w:t>(b);</w:t>
       </w:r>
       <w:r>
         <w:rPr>
           <w:color w:val="BBBBBB"/>
         </w:rPr>
         <w:br/>
-        <w:t xml:space="preserve">    System.out.println(c);</w:t>
+        <w:t xml:space="preserve">    </w:t>
+      </w:r>
+      <w:proofErr w:type="spellStart"/>
+      <w:r>
+        <w:rPr>
+          <w:color w:val="BBBBBB"/>
+        </w:rPr>
+        <w:t>System.out.println</w:t>
+      </w:r>
+      <w:proofErr w:type="spellEnd"/>
+      <w:r>
+        <w:rPr>
+          <w:color w:val="BBBBBB"/>
+        </w:rPr>
+        <w:t>(c);</w:t>
       </w:r>
       <w:r>
         <w:rPr>
@@ -1091,7 +1320,7 @@
     </w:p>
     <w:p>
       <w:pPr>
-        <w:pStyle w:val="Listenabsatz"/>
+        <w:pStyle w:val="ListParagraph"/>
         <w:numPr>
           <w:ilvl w:val="0"/>
           <w:numId w:val="5"/>
@@ -1109,7 +1338,7 @@
     </w:p>
     <w:p>
       <w:pPr>
-        <w:pStyle w:val="Listenabsatz"/>
+        <w:pStyle w:val="ListParagraph"/>
         <w:numPr>
           <w:ilvl w:val="0"/>
           <w:numId w:val="5"/>
@@ -1127,7 +1356,7 @@
     </w:p>
     <w:p>
       <w:pPr>
-        <w:pStyle w:val="Listenabsatz"/>
+        <w:pStyle w:val="ListParagraph"/>
         <w:numPr>
           <w:ilvl w:val="0"/>
           <w:numId w:val="5"/>
@@ -1145,17 +1374,19 @@
     </w:p>
     <w:p>
       <w:pPr>
-        <w:pStyle w:val="Listenabsatz"/>
+        <w:pStyle w:val="ListParagraph"/>
         <w:numPr>
           <w:ilvl w:val="0"/>
           <w:numId w:val="5"/>
         </w:numPr>
         <w:rPr>
+          <w:highlight w:val="yellow"/>
           <w:lang w:val="de-DE"/>
         </w:rPr>
       </w:pPr>
       <w:r>
         <w:rPr>
+          <w:highlight w:val="yellow"/>
           <w:lang w:val="de-DE"/>
         </w:rPr>
         <w:t>all of the mentioned</w:t>
@@ -1172,7 +1403,7 @@
     </w:p>
     <w:p>
       <w:pPr>
-        <w:pStyle w:val="Listenabsatz"/>
+        <w:pStyle w:val="ListParagraph"/>
         <w:numPr>
           <w:ilvl w:val="0"/>
           <w:numId w:val="5"/>
@@ -1181,18 +1412,16 @@
           <w:lang w:val="de-DE"/>
         </w:rPr>
       </w:pPr>
-      <w:proofErr w:type="spellStart"/>
       <w:r>
         <w:rPr>
           <w:lang w:val="de-DE"/>
         </w:rPr>
         <w:t>Polymorphism</w:t>
       </w:r>
-      <w:proofErr w:type="spellEnd"/>
-    </w:p>
-    <w:p>
-      <w:pPr>
-        <w:pStyle w:val="Listenabsatz"/>
+    </w:p>
+    <w:p>
+      <w:pPr>
+        <w:pStyle w:val="ListParagraph"/>
         <w:numPr>
           <w:ilvl w:val="0"/>
           <w:numId w:val="5"/>
@@ -1201,38 +1430,36 @@
           <w:lang w:val="de-DE"/>
         </w:rPr>
       </w:pPr>
-      <w:proofErr w:type="spellStart"/>
       <w:r>
         <w:rPr>
           <w:lang w:val="de-DE"/>
         </w:rPr>
         <w:t>Inheritance</w:t>
       </w:r>
-      <w:proofErr w:type="spellEnd"/>
-    </w:p>
-    <w:p>
-      <w:pPr>
-        <w:pStyle w:val="Listenabsatz"/>
+    </w:p>
+    <w:p>
+      <w:pPr>
+        <w:pStyle w:val="ListParagraph"/>
         <w:numPr>
           <w:ilvl w:val="0"/>
           <w:numId w:val="5"/>
         </w:numPr>
         <w:rPr>
+          <w:highlight w:val="yellow"/>
           <w:lang w:val="de-DE"/>
         </w:rPr>
       </w:pPr>
-      <w:proofErr w:type="spellStart"/>
-      <w:r>
-        <w:rPr>
+      <w:r>
+        <w:rPr>
+          <w:highlight w:val="yellow"/>
           <w:lang w:val="de-DE"/>
         </w:rPr>
         <w:t>Compilation</w:t>
       </w:r>
-      <w:proofErr w:type="spellEnd"/>
-    </w:p>
-    <w:p>
-      <w:pPr>
-        <w:pStyle w:val="Listenabsatz"/>
+    </w:p>
+    <w:p>
+      <w:pPr>
+        <w:pStyle w:val="ListParagraph"/>
         <w:numPr>
           <w:ilvl w:val="0"/>
           <w:numId w:val="5"/>
@@ -1241,14 +1468,12 @@
           <w:lang w:val="de-DE"/>
         </w:rPr>
       </w:pPr>
-      <w:proofErr w:type="spellStart"/>
       <w:r>
         <w:rPr>
           <w:lang w:val="de-DE"/>
         </w:rPr>
         <w:t>Encapsulation</w:t>
       </w:r>
-      <w:proofErr w:type="spellEnd"/>
     </w:p>
     <w:p>
       <w:pPr>
@@ -1267,7 +1492,7 @@
     </w:p>
     <w:p>
       <w:pPr>
-        <w:pStyle w:val="HTMLVorformatiert"/>
+        <w:pStyle w:val="HTMLPreformatted"/>
         <w:shd w:val="clear" w:color="auto" w:fill="282C34"/>
         <w:rPr>
           <w:color w:val="BBBBBB"/>
@@ -1470,75 +1695,63 @@
     </w:p>
     <w:p>
       <w:pPr>
-        <w:pStyle w:val="Listenabsatz"/>
+        <w:pStyle w:val="ListParagraph"/>
         <w:numPr>
           <w:ilvl w:val="0"/>
           <w:numId w:val="7"/>
         </w:numPr>
-      </w:pPr>
-      <w:proofErr w:type="spellStart"/>
-      <w:r>
-        <w:rPr>
+        <w:rPr>
+          <w:highlight w:val="yellow"/>
+        </w:rPr>
+      </w:pPr>
+      <w:r>
+        <w:rPr>
+          <w:highlight w:val="yellow"/>
           <w:lang w:val="de-DE"/>
         </w:rPr>
-        <w:t>Compile</w:t>
-      </w:r>
-      <w:proofErr w:type="spellEnd"/>
-      <w:r>
-        <w:rPr>
+        <w:t xml:space="preserve">Compile error </w:t>
+      </w:r>
+      <w:r>
+        <w:rPr>
+          <w:highlight w:val="yellow"/>
           <w:lang w:val="de-DE"/>
         </w:rPr>
-        <w:t xml:space="preserve"> </w:t>
-      </w:r>
-      <w:proofErr w:type="spellStart"/>
-      <w:r>
-        <w:rPr>
+        <w:tab/>
+      </w:r>
+      <w:r>
+        <w:rPr>
+          <w:highlight w:val="yellow"/>
           <w:lang w:val="de-DE"/>
         </w:rPr>
-        <w:t>error</w:t>
-      </w:r>
-      <w:proofErr w:type="spellEnd"/>
-      <w:r>
-        <w:rPr>
+        <w:tab/>
+        <w:t xml:space="preserve">as y is not defined </w:t>
+      </w:r>
+      <w:r>
+        <w:rPr>
+          <w:highlight w:val="yellow"/>
           <w:lang w:val="de-DE"/>
         </w:rPr>
-        <w:t xml:space="preserve"> </w:t>
-      </w:r>
-    </w:p>
-    <w:p>
-      <w:pPr>
-        <w:pStyle w:val="Listenabsatz"/>
+        <w:t>on the last line when it tries to output that</w:t>
+      </w:r>
+    </w:p>
+    <w:p>
+      <w:pPr>
+        <w:pStyle w:val="ListParagraph"/>
         <w:numPr>
           <w:ilvl w:val="0"/>
           <w:numId w:val="7"/>
         </w:numPr>
       </w:pPr>
-      <w:proofErr w:type="spellStart"/>
       <w:r>
         <w:rPr>
           <w:lang w:val="de-DE"/>
         </w:rPr>
-        <w:t>Runtime</w:t>
-      </w:r>
-      <w:proofErr w:type="spellEnd"/>
-      <w:r>
-        <w:rPr>
-          <w:lang w:val="de-DE"/>
-        </w:rPr>
-        <w:t xml:space="preserve"> </w:t>
-      </w:r>
-      <w:proofErr w:type="spellStart"/>
-      <w:r>
-        <w:rPr>
-          <w:lang w:val="de-DE"/>
-        </w:rPr>
-        <w:t>error</w:t>
-      </w:r>
-      <w:proofErr w:type="spellEnd"/>
-    </w:p>
-    <w:p>
-      <w:pPr>
-        <w:pStyle w:val="Listenabsatz"/>
+        <w:t>Runtime error</w:t>
+      </w:r>
+    </w:p>
+    <w:p>
+      <w:pPr>
+        <w:pStyle w:val="ListParagraph"/>
         <w:numPr>
           <w:ilvl w:val="0"/>
           <w:numId w:val="7"/>
@@ -1550,7 +1763,7 @@
     </w:p>
     <w:p>
       <w:pPr>
-        <w:pStyle w:val="Listenabsatz"/>
+        <w:pStyle w:val="ListParagraph"/>
         <w:numPr>
           <w:ilvl w:val="0"/>
           <w:numId w:val="7"/>
@@ -1576,7 +1789,7 @@
     </w:p>
     <w:p>
       <w:pPr>
-        <w:pStyle w:val="HTMLVorformatiert"/>
+        <w:pStyle w:val="HTMLPreformatted"/>
         <w:shd w:val="clear" w:color="auto" w:fill="282C34"/>
         <w:rPr>
           <w:color w:val="BBBBBB"/>
@@ -1630,7 +1843,7 @@
     </w:p>
     <w:p>
       <w:pPr>
-        <w:pStyle w:val="Listenabsatz"/>
+        <w:pStyle w:val="ListParagraph"/>
         <w:numPr>
           <w:ilvl w:val="0"/>
           <w:numId w:val="9"/>
@@ -1642,7 +1855,7 @@
     </w:p>
     <w:p>
       <w:pPr>
-        <w:pStyle w:val="Listenabsatz"/>
+        <w:pStyle w:val="ListParagraph"/>
         <w:numPr>
           <w:ilvl w:val="0"/>
           <w:numId w:val="9"/>
@@ -1654,7 +1867,7 @@
     </w:p>
     <w:p>
       <w:pPr>
-        <w:pStyle w:val="Listenabsatz"/>
+        <w:pStyle w:val="ListParagraph"/>
         <w:numPr>
           <w:ilvl w:val="0"/>
           <w:numId w:val="9"/>
@@ -1666,13 +1879,19 @@
     </w:p>
     <w:p>
       <w:pPr>
-        <w:pStyle w:val="Listenabsatz"/>
+        <w:pStyle w:val="ListParagraph"/>
         <w:numPr>
           <w:ilvl w:val="0"/>
           <w:numId w:val="9"/>
         </w:numPr>
-      </w:pPr>
-      <w:r>
+        <w:rPr>
+          <w:highlight w:val="yellow"/>
+        </w:rPr>
+      </w:pPr>
+      <w:r>
+        <w:rPr>
+          <w:highlight w:val="yellow"/>
+        </w:rPr>
         <w:t>operator has converted b * 50 into int, which can not be converted to byte without casting</w:t>
       </w:r>
     </w:p>
@@ -1687,7 +1906,7 @@
     </w:p>
     <w:p>
       <w:pPr>
-        <w:pStyle w:val="Listenabsatz"/>
+        <w:pStyle w:val="ListParagraph"/>
         <w:numPr>
           <w:ilvl w:val="0"/>
           <w:numId w:val="10"/>
@@ -1699,19 +1918,25 @@
     </w:p>
     <w:p>
       <w:pPr>
-        <w:pStyle w:val="Listenabsatz"/>
+        <w:pStyle w:val="ListParagraph"/>
         <w:numPr>
           <w:ilvl w:val="0"/>
           <w:numId w:val="10"/>
         </w:numPr>
-      </w:pPr>
-      <w:r>
+        <w:rPr>
+          <w:highlight w:val="yellow"/>
+        </w:rPr>
+      </w:pPr>
+      <w:r>
+        <w:rPr>
+          <w:highlight w:val="yellow"/>
+        </w:rPr>
         <w:t>JPA will throw an OptimisticLockException when the database entry has changed since last read and before update is performed</w:t>
       </w:r>
     </w:p>
     <w:p>
       <w:pPr>
-        <w:pStyle w:val="Listenabsatz"/>
+        <w:pStyle w:val="ListParagraph"/>
         <w:numPr>
           <w:ilvl w:val="0"/>
           <w:numId w:val="10"/>
@@ -1723,7 +1948,7 @@
     </w:p>
     <w:p>
       <w:pPr>
-        <w:pStyle w:val="Listenabsatz"/>
+        <w:pStyle w:val="ListParagraph"/>
         <w:numPr>
           <w:ilvl w:val="0"/>
           <w:numId w:val="10"/>
@@ -1753,7 +1978,7 @@
     </w:p>
     <w:p>
       <w:pPr>
-        <w:pStyle w:val="Listenabsatz"/>
+        <w:pStyle w:val="ListParagraph"/>
         <w:numPr>
           <w:ilvl w:val="0"/>
           <w:numId w:val="11"/>
@@ -1765,7 +1990,7 @@
     </w:p>
     <w:p>
       <w:pPr>
-        <w:pStyle w:val="Listenabsatz"/>
+        <w:pStyle w:val="ListParagraph"/>
         <w:numPr>
           <w:ilvl w:val="0"/>
           <w:numId w:val="11"/>
@@ -1777,7 +2002,7 @@
     </w:p>
     <w:p>
       <w:pPr>
-        <w:pStyle w:val="Listenabsatz"/>
+        <w:pStyle w:val="ListParagraph"/>
         <w:numPr>
           <w:ilvl w:val="0"/>
           <w:numId w:val="11"/>
@@ -1789,7 +2014,7 @@
     </w:p>
     <w:p>
       <w:pPr>
-        <w:pStyle w:val="Listenabsatz"/>
+        <w:pStyle w:val="ListParagraph"/>
         <w:numPr>
           <w:ilvl w:val="0"/>
           <w:numId w:val="11"/>
@@ -1801,13 +2026,16 @@
     </w:p>
     <w:p>
       <w:pPr>
-        <w:pStyle w:val="Listenabsatz"/>
+        <w:pStyle w:val="ListParagraph"/>
         <w:numPr>
           <w:ilvl w:val="0"/>
           <w:numId w:val="11"/>
         </w:numPr>
       </w:pPr>
       <w:r>
+        <w:rPr>
+          <w:highlight w:val="yellow"/>
+        </w:rPr>
         <w:t>@Dependent</w:t>
       </w:r>
       <w:r>
@@ -2044,14 +2272,800 @@
     <w:p>
       <w:pPr>
         <w:rPr>
+          <w:sz w:val="18"/>
+          <w:szCs w:val="18"/>
           <w:lang w:val="de-DE"/>
         </w:rPr>
       </w:pPr>
       <w:r>
         <w:rPr>
+          <w:rFonts w:ascii="Consolas" w:hAnsi="Consolas" w:cs="Consolas"/>
+          <w:sz w:val="18"/>
+          <w:szCs w:val="18"/>
+        </w:rPr>
+        <w:t xml:space="preserve">Public class </w:t>
+      </w:r>
+      <w:proofErr w:type="spellStart"/>
+      <w:proofErr w:type="gramStart"/>
+      <w:r>
+        <w:rPr>
+          <w:rFonts w:ascii="Consolas" w:hAnsi="Consolas" w:cs="Consolas"/>
+          <w:sz w:val="18"/>
+          <w:szCs w:val="18"/>
+        </w:rPr>
+        <w:t>BookingEndpoint</w:t>
+      </w:r>
+      <w:proofErr w:type="spellEnd"/>
+      <w:r>
+        <w:rPr>
+          <w:sz w:val="18"/>
+          <w:szCs w:val="18"/>
           <w:lang w:val="de-DE"/>
         </w:rPr>
-        <w:br w:type="page"/>
+        <w:t xml:space="preserve">  {</w:t>
+      </w:r>
+      <w:proofErr w:type="gramEnd"/>
+    </w:p>
+    <w:p>
+      <w:pPr>
+        <w:rPr>
+          <w:sz w:val="18"/>
+          <w:szCs w:val="18"/>
+          <w:lang w:val="de-DE"/>
+        </w:rPr>
+      </w:pPr>
+    </w:p>
+    <w:p>
+      <w:pPr>
+        <w:rPr>
+          <w:sz w:val="18"/>
+          <w:szCs w:val="18"/>
+          <w:lang w:val="de-DE"/>
+        </w:rPr>
+      </w:pPr>
+      <w:r>
+        <w:rPr>
+          <w:sz w:val="18"/>
+          <w:szCs w:val="18"/>
+          <w:lang w:val="de-DE"/>
+        </w:rPr>
+        <w:t>@Autowired BookingRepository bookingRepository;</w:t>
+      </w:r>
+    </w:p>
+    <w:p>
+      <w:pPr>
+        <w:rPr>
+          <w:sz w:val="18"/>
+          <w:szCs w:val="18"/>
+          <w:lang w:val="de-DE"/>
+        </w:rPr>
+      </w:pPr>
+    </w:p>
+    <w:p>
+      <w:pPr>
+        <w:rPr>
+          <w:rFonts w:ascii="Consolas" w:hAnsi="Consolas" w:cs="Consolas"/>
+          <w:sz w:val="18"/>
+          <w:szCs w:val="18"/>
+        </w:rPr>
+      </w:pPr>
+      <w:r>
+        <w:rPr>
+          <w:sz w:val="18"/>
+          <w:szCs w:val="18"/>
+          <w:lang w:val="de-DE"/>
+        </w:rPr>
+        <w:tab/>
+      </w:r>
+      <w:proofErr w:type="spellStart"/>
+      <w:proofErr w:type="gramStart"/>
+      <w:r>
+        <w:rPr>
+          <w:rFonts w:ascii="Consolas" w:hAnsi="Consolas" w:cs="Consolas"/>
+          <w:sz w:val="18"/>
+          <w:szCs w:val="18"/>
+        </w:rPr>
+        <w:t>updateBookingState</w:t>
+      </w:r>
+      <w:proofErr w:type="spellEnd"/>
+      <w:r>
+        <w:rPr>
+          <w:rFonts w:ascii="Consolas" w:hAnsi="Consolas" w:cs="Consolas"/>
+          <w:sz w:val="18"/>
+          <w:szCs w:val="18"/>
+        </w:rPr>
+        <w:t>(</w:t>
+      </w:r>
+      <w:proofErr w:type="gramEnd"/>
+      <w:r>
+        <w:rPr>
+          <w:rFonts w:ascii="Consolas" w:hAnsi="Consolas" w:cs="Consolas"/>
+          <w:sz w:val="18"/>
+          <w:szCs w:val="18"/>
+        </w:rPr>
+        <w:t xml:space="preserve">Id </w:t>
+      </w:r>
+      <w:proofErr w:type="spellStart"/>
+      <w:r>
+        <w:rPr>
+          <w:rFonts w:ascii="Consolas" w:hAnsi="Consolas" w:cs="Consolas"/>
+          <w:sz w:val="18"/>
+          <w:szCs w:val="18"/>
+        </w:rPr>
+        <w:t>bookingId</w:t>
+      </w:r>
+      <w:proofErr w:type="spellEnd"/>
+      <w:r>
+        <w:rPr>
+          <w:rFonts w:ascii="Consolas" w:hAnsi="Consolas" w:cs="Consolas"/>
+          <w:sz w:val="18"/>
+          <w:szCs w:val="18"/>
+        </w:rPr>
+        <w:t>, String state, Integer version)</w:t>
+      </w:r>
+      <w:r>
+        <w:rPr>
+          <w:rFonts w:ascii="Consolas" w:hAnsi="Consolas" w:cs="Consolas"/>
+          <w:sz w:val="18"/>
+          <w:szCs w:val="18"/>
+        </w:rPr>
+        <w:t xml:space="preserve"> {</w:t>
+      </w:r>
+    </w:p>
+    <w:p>
+      <w:pPr>
+        <w:rPr>
+          <w:rFonts w:ascii="Consolas" w:hAnsi="Consolas" w:cs="Consolas"/>
+          <w:sz w:val="18"/>
+          <w:szCs w:val="18"/>
+        </w:rPr>
+      </w:pPr>
+      <w:r>
+        <w:rPr>
+          <w:rFonts w:ascii="Consolas" w:hAnsi="Consolas" w:cs="Consolas"/>
+          <w:sz w:val="18"/>
+          <w:szCs w:val="18"/>
+        </w:rPr>
+        <w:tab/>
+      </w:r>
+      <w:r>
+        <w:rPr>
+          <w:rFonts w:ascii="Consolas" w:hAnsi="Consolas" w:cs="Consolas"/>
+          <w:sz w:val="18"/>
+          <w:szCs w:val="18"/>
+        </w:rPr>
+        <w:tab/>
+        <w:t xml:space="preserve">Optional&lt;Booking&gt; </w:t>
+      </w:r>
+      <w:proofErr w:type="spellStart"/>
+      <w:r>
+        <w:rPr>
+          <w:rFonts w:ascii="Consolas" w:hAnsi="Consolas" w:cs="Consolas"/>
+          <w:sz w:val="18"/>
+          <w:szCs w:val="18"/>
+        </w:rPr>
+        <w:t>optBooking</w:t>
+      </w:r>
+      <w:proofErr w:type="spellEnd"/>
+      <w:r>
+        <w:rPr>
+          <w:rFonts w:ascii="Consolas" w:hAnsi="Consolas" w:cs="Consolas"/>
+          <w:sz w:val="18"/>
+          <w:szCs w:val="18"/>
+        </w:rPr>
+        <w:t xml:space="preserve"> = </w:t>
+      </w:r>
+      <w:proofErr w:type="spellStart"/>
+      <w:r>
+        <w:rPr>
+          <w:rFonts w:ascii="Consolas" w:hAnsi="Consolas" w:cs="Consolas"/>
+          <w:sz w:val="18"/>
+          <w:szCs w:val="18"/>
+        </w:rPr>
+        <w:t>bookingRepository.findById</w:t>
+      </w:r>
+      <w:proofErr w:type="spellEnd"/>
+      <w:r>
+        <w:rPr>
+          <w:rFonts w:ascii="Consolas" w:hAnsi="Consolas" w:cs="Consolas"/>
+          <w:sz w:val="18"/>
+          <w:szCs w:val="18"/>
+        </w:rPr>
+        <w:t>(</w:t>
+      </w:r>
+      <w:proofErr w:type="spellStart"/>
+      <w:r>
+        <w:rPr>
+          <w:rFonts w:ascii="Consolas" w:hAnsi="Consolas" w:cs="Consolas"/>
+          <w:sz w:val="18"/>
+          <w:szCs w:val="18"/>
+        </w:rPr>
+        <w:t>bookingId</w:t>
+      </w:r>
+      <w:proofErr w:type="spellEnd"/>
+      <w:r>
+        <w:rPr>
+          <w:rFonts w:ascii="Consolas" w:hAnsi="Consolas" w:cs="Consolas"/>
+          <w:sz w:val="18"/>
+          <w:szCs w:val="18"/>
+        </w:rPr>
+        <w:t>);</w:t>
+      </w:r>
+    </w:p>
+    <w:p>
+      <w:pPr>
+        <w:rPr>
+          <w:rFonts w:ascii="Consolas" w:hAnsi="Consolas" w:cs="Consolas"/>
+          <w:sz w:val="18"/>
+          <w:szCs w:val="18"/>
+        </w:rPr>
+      </w:pPr>
+      <w:r>
+        <w:rPr>
+          <w:rFonts w:ascii="Consolas" w:hAnsi="Consolas" w:cs="Consolas"/>
+          <w:sz w:val="18"/>
+          <w:szCs w:val="18"/>
+        </w:rPr>
+        <w:tab/>
+      </w:r>
+      <w:r>
+        <w:rPr>
+          <w:rFonts w:ascii="Consolas" w:hAnsi="Consolas" w:cs="Consolas"/>
+          <w:sz w:val="18"/>
+          <w:szCs w:val="18"/>
+        </w:rPr>
+        <w:tab/>
+      </w:r>
+      <w:r>
+        <w:rPr>
+          <w:rFonts w:ascii="Consolas" w:hAnsi="Consolas" w:cs="Consolas"/>
+          <w:sz w:val="18"/>
+          <w:szCs w:val="18"/>
+        </w:rPr>
+        <w:t>i</w:t>
+      </w:r>
+      <w:r>
+        <w:rPr>
+          <w:rFonts w:ascii="Consolas" w:hAnsi="Consolas" w:cs="Consolas"/>
+          <w:sz w:val="18"/>
+          <w:szCs w:val="18"/>
+        </w:rPr>
+        <w:t>f (</w:t>
+      </w:r>
+      <w:proofErr w:type="spellStart"/>
+      <w:r>
+        <w:rPr>
+          <w:rFonts w:ascii="Consolas" w:hAnsi="Consolas" w:cs="Consolas"/>
+          <w:sz w:val="18"/>
+          <w:szCs w:val="18"/>
+        </w:rPr>
+        <w:t>optBooking.isPresent</w:t>
+      </w:r>
+      <w:proofErr w:type="spellEnd"/>
+      <w:r>
+        <w:rPr>
+          <w:rFonts w:ascii="Consolas" w:hAnsi="Consolas" w:cs="Consolas"/>
+          <w:sz w:val="18"/>
+          <w:szCs w:val="18"/>
+        </w:rPr>
+        <w:t>()) {</w:t>
+      </w:r>
+    </w:p>
+    <w:p>
+      <w:pPr>
+        <w:rPr>
+          <w:rFonts w:ascii="Consolas" w:hAnsi="Consolas" w:cs="Consolas"/>
+          <w:sz w:val="18"/>
+          <w:szCs w:val="18"/>
+        </w:rPr>
+      </w:pPr>
+      <w:r>
+        <w:rPr>
+          <w:rFonts w:ascii="Consolas" w:hAnsi="Consolas" w:cs="Consolas"/>
+          <w:sz w:val="18"/>
+          <w:szCs w:val="18"/>
+        </w:rPr>
+        <w:tab/>
+      </w:r>
+      <w:r>
+        <w:rPr>
+          <w:rFonts w:ascii="Consolas" w:hAnsi="Consolas" w:cs="Consolas"/>
+          <w:sz w:val="18"/>
+          <w:szCs w:val="18"/>
+        </w:rPr>
+        <w:tab/>
+      </w:r>
+      <w:r>
+        <w:rPr>
+          <w:rFonts w:ascii="Consolas" w:hAnsi="Consolas" w:cs="Consolas"/>
+          <w:sz w:val="18"/>
+          <w:szCs w:val="18"/>
+        </w:rPr>
+        <w:tab/>
+        <w:t xml:space="preserve">Booking </w:t>
+      </w:r>
+      <w:proofErr w:type="spellStart"/>
+      <w:r>
+        <w:rPr>
+          <w:rFonts w:ascii="Consolas" w:hAnsi="Consolas" w:cs="Consolas"/>
+          <w:sz w:val="18"/>
+          <w:szCs w:val="18"/>
+        </w:rPr>
+        <w:t>booking</w:t>
+      </w:r>
+      <w:proofErr w:type="spellEnd"/>
+      <w:r>
+        <w:rPr>
+          <w:rFonts w:ascii="Consolas" w:hAnsi="Consolas" w:cs="Consolas"/>
+          <w:sz w:val="18"/>
+          <w:szCs w:val="18"/>
+        </w:rPr>
+        <w:t xml:space="preserve"> = </w:t>
+      </w:r>
+      <w:proofErr w:type="spellStart"/>
+      <w:proofErr w:type="gramStart"/>
+      <w:r>
+        <w:rPr>
+          <w:rFonts w:ascii="Consolas" w:hAnsi="Consolas" w:cs="Consolas"/>
+          <w:sz w:val="18"/>
+          <w:szCs w:val="18"/>
+        </w:rPr>
+        <w:t>optBooking.get</w:t>
+      </w:r>
+      <w:proofErr w:type="spellEnd"/>
+      <w:r>
+        <w:rPr>
+          <w:rFonts w:ascii="Consolas" w:hAnsi="Consolas" w:cs="Consolas"/>
+          <w:sz w:val="18"/>
+          <w:szCs w:val="18"/>
+        </w:rPr>
+        <w:t>(</w:t>
+      </w:r>
+      <w:proofErr w:type="gramEnd"/>
+      <w:r>
+        <w:rPr>
+          <w:rFonts w:ascii="Consolas" w:hAnsi="Consolas" w:cs="Consolas"/>
+          <w:sz w:val="18"/>
+          <w:szCs w:val="18"/>
+        </w:rPr>
+        <w:t>);</w:t>
+      </w:r>
+    </w:p>
+    <w:p>
+      <w:pPr>
+        <w:rPr>
+          <w:rFonts w:ascii="Consolas" w:hAnsi="Consolas" w:cs="Consolas"/>
+          <w:sz w:val="18"/>
+          <w:szCs w:val="18"/>
+        </w:rPr>
+      </w:pPr>
+      <w:r>
+        <w:rPr>
+          <w:rFonts w:ascii="Consolas" w:hAnsi="Consolas" w:cs="Consolas"/>
+          <w:sz w:val="18"/>
+          <w:szCs w:val="18"/>
+        </w:rPr>
+        <w:tab/>
+      </w:r>
+      <w:r>
+        <w:rPr>
+          <w:rFonts w:ascii="Consolas" w:hAnsi="Consolas" w:cs="Consolas"/>
+          <w:sz w:val="18"/>
+          <w:szCs w:val="18"/>
+        </w:rPr>
+        <w:tab/>
+      </w:r>
+      <w:r>
+        <w:rPr>
+          <w:rFonts w:ascii="Consolas" w:hAnsi="Consolas" w:cs="Consolas"/>
+          <w:sz w:val="18"/>
+          <w:szCs w:val="18"/>
+        </w:rPr>
+        <w:tab/>
+      </w:r>
+      <w:r>
+        <w:rPr>
+          <w:rFonts w:ascii="Consolas" w:hAnsi="Consolas" w:cs="Consolas"/>
+          <w:sz w:val="18"/>
+          <w:szCs w:val="18"/>
+        </w:rPr>
+        <w:t>i</w:t>
+      </w:r>
+      <w:r>
+        <w:rPr>
+          <w:rFonts w:ascii="Consolas" w:hAnsi="Consolas" w:cs="Consolas"/>
+          <w:sz w:val="18"/>
+          <w:szCs w:val="18"/>
+        </w:rPr>
+        <w:t>f (</w:t>
+      </w:r>
+      <w:proofErr w:type="spellStart"/>
+      <w:proofErr w:type="gramStart"/>
+      <w:r>
+        <w:rPr>
+          <w:rFonts w:ascii="Consolas" w:hAnsi="Consolas" w:cs="Consolas"/>
+          <w:sz w:val="18"/>
+          <w:szCs w:val="18"/>
+        </w:rPr>
+        <w:t>booking.getVersion</w:t>
+      </w:r>
+      <w:proofErr w:type="spellEnd"/>
+      <w:proofErr w:type="gramEnd"/>
+      <w:r>
+        <w:rPr>
+          <w:rFonts w:ascii="Consolas" w:hAnsi="Consolas" w:cs="Consolas"/>
+          <w:sz w:val="18"/>
+          <w:szCs w:val="18"/>
+        </w:rPr>
+        <w:t xml:space="preserve"> &gt; version) {</w:t>
+      </w:r>
+    </w:p>
+    <w:p>
+      <w:pPr>
+        <w:ind w:left="1440" w:firstLine="720"/>
+        <w:rPr>
+          <w:rFonts w:ascii="Consolas" w:hAnsi="Consolas" w:cs="Consolas"/>
+          <w:sz w:val="18"/>
+          <w:szCs w:val="18"/>
+        </w:rPr>
+      </w:pPr>
+      <w:r>
+        <w:rPr>
+          <w:rFonts w:ascii="Consolas" w:hAnsi="Consolas" w:cs="Consolas"/>
+          <w:sz w:val="18"/>
+          <w:szCs w:val="18"/>
+        </w:rPr>
+        <w:tab/>
+      </w:r>
+      <w:r>
+        <w:rPr>
+          <w:rFonts w:ascii="Consolas" w:hAnsi="Consolas" w:cs="Consolas"/>
+          <w:sz w:val="18"/>
+          <w:szCs w:val="18"/>
+        </w:rPr>
+        <w:t>t</w:t>
+      </w:r>
+      <w:r>
+        <w:rPr>
+          <w:rFonts w:ascii="Consolas" w:hAnsi="Consolas" w:cs="Consolas"/>
+          <w:sz w:val="18"/>
+          <w:szCs w:val="18"/>
+        </w:rPr>
+        <w:t xml:space="preserve">hrow new </w:t>
+      </w:r>
+      <w:proofErr w:type="gramStart"/>
+      <w:r>
+        <w:rPr>
+          <w:rFonts w:ascii="Consolas" w:hAnsi="Consolas" w:cs="Consolas"/>
+          <w:sz w:val="18"/>
+          <w:szCs w:val="18"/>
+        </w:rPr>
+        <w:t>Exception(</w:t>
+      </w:r>
+      <w:proofErr w:type="gramEnd"/>
+      <w:r>
+        <w:rPr>
+          <w:rFonts w:ascii="Consolas" w:hAnsi="Consolas" w:cs="Consolas"/>
+          <w:sz w:val="18"/>
+          <w:szCs w:val="18"/>
+        </w:rPr>
+        <w:t>“You are using the older version.”);</w:t>
+      </w:r>
+    </w:p>
+    <w:p>
+      <w:pPr>
+        <w:ind w:left="1440" w:firstLine="720"/>
+        <w:rPr>
+          <w:rFonts w:ascii="Consolas" w:hAnsi="Consolas" w:cs="Consolas"/>
+          <w:sz w:val="18"/>
+          <w:szCs w:val="18"/>
+        </w:rPr>
+      </w:pPr>
+      <w:r>
+        <w:rPr>
+          <w:rFonts w:ascii="Consolas" w:hAnsi="Consolas" w:cs="Consolas"/>
+          <w:sz w:val="18"/>
+          <w:szCs w:val="18"/>
+        </w:rPr>
+        <w:t>}</w:t>
+      </w:r>
+    </w:p>
+    <w:p>
+      <w:pPr>
+        <w:ind w:left="1440" w:firstLine="720"/>
+        <w:rPr>
+          <w:rFonts w:ascii="Consolas" w:hAnsi="Consolas" w:cs="Consolas"/>
+          <w:sz w:val="18"/>
+          <w:szCs w:val="18"/>
+        </w:rPr>
+      </w:pPr>
+      <w:proofErr w:type="spellStart"/>
+      <w:proofErr w:type="gramStart"/>
+      <w:r>
+        <w:rPr>
+          <w:rFonts w:ascii="Consolas" w:hAnsi="Consolas" w:cs="Consolas"/>
+          <w:sz w:val="18"/>
+          <w:szCs w:val="18"/>
+        </w:rPr>
+        <w:t>booking.setState</w:t>
+      </w:r>
+      <w:proofErr w:type="spellEnd"/>
+      <w:proofErr w:type="gramEnd"/>
+      <w:r>
+        <w:rPr>
+          <w:rFonts w:ascii="Consolas" w:hAnsi="Consolas" w:cs="Consolas"/>
+          <w:sz w:val="18"/>
+          <w:szCs w:val="18"/>
+        </w:rPr>
+        <w:t>(state);</w:t>
+      </w:r>
+    </w:p>
+    <w:p>
+      <w:pPr>
+        <w:ind w:left="1440" w:firstLine="720"/>
+        <w:rPr>
+          <w:rFonts w:ascii="Consolas" w:hAnsi="Consolas" w:cs="Consolas"/>
+          <w:sz w:val="18"/>
+          <w:szCs w:val="18"/>
+        </w:rPr>
+      </w:pPr>
+      <w:proofErr w:type="spellStart"/>
+      <w:proofErr w:type="gramStart"/>
+      <w:r>
+        <w:rPr>
+          <w:rFonts w:ascii="Consolas" w:hAnsi="Consolas" w:cs="Consolas"/>
+          <w:sz w:val="18"/>
+          <w:szCs w:val="18"/>
+        </w:rPr>
+        <w:t>booking.set</w:t>
+      </w:r>
+      <w:r>
+        <w:rPr>
+          <w:rFonts w:ascii="Consolas" w:hAnsi="Consolas" w:cs="Consolas"/>
+          <w:sz w:val="18"/>
+          <w:szCs w:val="18"/>
+        </w:rPr>
+        <w:t>Version</w:t>
+      </w:r>
+      <w:proofErr w:type="spellEnd"/>
+      <w:proofErr w:type="gramEnd"/>
+      <w:r>
+        <w:rPr>
+          <w:rFonts w:ascii="Consolas" w:hAnsi="Consolas" w:cs="Consolas"/>
+          <w:sz w:val="18"/>
+          <w:szCs w:val="18"/>
+        </w:rPr>
+        <w:t>(version)</w:t>
+      </w:r>
+    </w:p>
+    <w:p>
+      <w:pPr>
+        <w:ind w:left="1440" w:firstLine="720"/>
+        <w:rPr>
+          <w:rFonts w:ascii="Consolas" w:hAnsi="Consolas" w:cs="Consolas"/>
+          <w:sz w:val="18"/>
+          <w:szCs w:val="18"/>
+        </w:rPr>
+      </w:pPr>
+      <w:r>
+        <w:rPr>
+          <w:rFonts w:ascii="Consolas" w:hAnsi="Consolas" w:cs="Consolas"/>
+          <w:sz w:val="18"/>
+          <w:szCs w:val="18"/>
+        </w:rPr>
+        <w:t xml:space="preserve">Booking created = </w:t>
+      </w:r>
+      <w:proofErr w:type="spellStart"/>
+      <w:r>
+        <w:rPr>
+          <w:rFonts w:ascii="Consolas" w:hAnsi="Consolas" w:cs="Consolas"/>
+          <w:sz w:val="18"/>
+          <w:szCs w:val="18"/>
+        </w:rPr>
+        <w:t>bookingRepository.save</w:t>
+      </w:r>
+      <w:proofErr w:type="spellEnd"/>
+      <w:r>
+        <w:rPr>
+          <w:rFonts w:ascii="Consolas" w:hAnsi="Consolas" w:cs="Consolas"/>
+          <w:sz w:val="18"/>
+          <w:szCs w:val="18"/>
+        </w:rPr>
+        <w:t>(booking);</w:t>
+      </w:r>
+    </w:p>
+    <w:p>
+      <w:pPr>
+        <w:ind w:left="1440" w:firstLine="720"/>
+        <w:rPr>
+          <w:rFonts w:ascii="Consolas" w:hAnsi="Consolas" w:cs="Consolas"/>
+          <w:sz w:val="18"/>
+          <w:szCs w:val="18"/>
+        </w:rPr>
+      </w:pPr>
+      <w:r>
+        <w:rPr>
+          <w:rFonts w:ascii="Consolas" w:hAnsi="Consolas" w:cs="Consolas"/>
+          <w:sz w:val="18"/>
+          <w:szCs w:val="18"/>
+        </w:rPr>
+        <w:t>return created;</w:t>
+      </w:r>
+    </w:p>
+    <w:p>
+      <w:pPr>
+        <w:ind w:left="720" w:firstLine="720"/>
+        <w:rPr>
+          <w:rFonts w:ascii="Consolas" w:hAnsi="Consolas" w:cs="Consolas"/>
+          <w:sz w:val="18"/>
+          <w:szCs w:val="18"/>
+        </w:rPr>
+      </w:pPr>
+      <w:r>
+        <w:rPr>
+          <w:rFonts w:ascii="Consolas" w:hAnsi="Consolas" w:cs="Consolas"/>
+          <w:sz w:val="18"/>
+          <w:szCs w:val="18"/>
+        </w:rPr>
+        <w:t>}</w:t>
+      </w:r>
+      <w:r>
+        <w:rPr>
+          <w:rFonts w:ascii="Consolas" w:hAnsi="Consolas" w:cs="Consolas"/>
+          <w:sz w:val="18"/>
+          <w:szCs w:val="18"/>
+        </w:rPr>
+        <w:t xml:space="preserve"> else {</w:t>
+      </w:r>
+    </w:p>
+    <w:p>
+      <w:pPr>
+        <w:ind w:left="1440" w:firstLine="720"/>
+        <w:rPr>
+          <w:rFonts w:ascii="Consolas" w:hAnsi="Consolas" w:cs="Consolas"/>
+          <w:sz w:val="18"/>
+          <w:szCs w:val="18"/>
+        </w:rPr>
+      </w:pPr>
+      <w:r>
+        <w:rPr>
+          <w:rFonts w:ascii="Consolas" w:hAnsi="Consolas" w:cs="Consolas"/>
+          <w:sz w:val="18"/>
+          <w:szCs w:val="18"/>
+        </w:rPr>
+        <w:t xml:space="preserve">throw new </w:t>
+      </w:r>
+      <w:proofErr w:type="spellStart"/>
+      <w:proofErr w:type="gramStart"/>
+      <w:r>
+        <w:rPr>
+          <w:rFonts w:ascii="Consolas" w:hAnsi="Consolas" w:cs="Consolas"/>
+          <w:sz w:val="18"/>
+          <w:szCs w:val="18"/>
+        </w:rPr>
+        <w:t>NotFound</w:t>
+      </w:r>
+      <w:r>
+        <w:rPr>
+          <w:rFonts w:ascii="Consolas" w:hAnsi="Consolas" w:cs="Consolas"/>
+          <w:sz w:val="18"/>
+          <w:szCs w:val="18"/>
+        </w:rPr>
+        <w:t>Exception</w:t>
+      </w:r>
+      <w:proofErr w:type="spellEnd"/>
+      <w:r>
+        <w:rPr>
+          <w:rFonts w:ascii="Consolas" w:hAnsi="Consolas" w:cs="Consolas"/>
+          <w:sz w:val="18"/>
+          <w:szCs w:val="18"/>
+        </w:rPr>
+        <w:t>(</w:t>
+      </w:r>
+      <w:proofErr w:type="gramEnd"/>
+      <w:r>
+        <w:rPr>
+          <w:rFonts w:ascii="Consolas" w:hAnsi="Consolas" w:cs="Consolas"/>
+          <w:sz w:val="18"/>
+          <w:szCs w:val="18"/>
+        </w:rPr>
+        <w:t>“</w:t>
+      </w:r>
+      <w:r>
+        <w:rPr>
+          <w:rFonts w:ascii="Consolas" w:hAnsi="Consolas" w:cs="Consolas"/>
+          <w:sz w:val="18"/>
+          <w:szCs w:val="18"/>
+        </w:rPr>
+        <w:t>The booking with id {} not found</w:t>
+      </w:r>
+      <w:r>
+        <w:rPr>
+          <w:rFonts w:ascii="Consolas" w:hAnsi="Consolas" w:cs="Consolas"/>
+          <w:sz w:val="18"/>
+          <w:szCs w:val="18"/>
+        </w:rPr>
+        <w:t>.”</w:t>
+      </w:r>
+      <w:r>
+        <w:rPr>
+          <w:rFonts w:ascii="Consolas" w:hAnsi="Consolas" w:cs="Consolas"/>
+          <w:sz w:val="18"/>
+          <w:szCs w:val="18"/>
+        </w:rPr>
+        <w:t>, bookingId</w:t>
+      </w:r>
+      <w:r>
+        <w:rPr>
+          <w:rFonts w:ascii="Consolas" w:hAnsi="Consolas" w:cs="Consolas"/>
+          <w:sz w:val="18"/>
+          <w:szCs w:val="18"/>
+        </w:rPr>
+        <w:t>);</w:t>
+      </w:r>
+      <w:bookmarkStart w:id="0" w:name="_GoBack"/>
+      <w:bookmarkEnd w:id="0"/>
+    </w:p>
+    <w:p>
+      <w:pPr>
+        <w:ind w:left="720" w:firstLine="720"/>
+        <w:rPr>
+          <w:rFonts w:ascii="Consolas" w:hAnsi="Consolas" w:cs="Consolas"/>
+          <w:sz w:val="18"/>
+          <w:szCs w:val="18"/>
+        </w:rPr>
+      </w:pPr>
+      <w:r>
+        <w:rPr>
+          <w:rFonts w:ascii="Consolas" w:hAnsi="Consolas" w:cs="Consolas"/>
+          <w:sz w:val="18"/>
+          <w:szCs w:val="18"/>
+        </w:rPr>
+        <w:t>}</w:t>
+      </w:r>
+    </w:p>
+    <w:p>
+      <w:pPr>
+        <w:ind w:firstLine="720"/>
+        <w:rPr>
+          <w:sz w:val="18"/>
+          <w:szCs w:val="18"/>
+          <w:lang w:val="de-DE"/>
+        </w:rPr>
+      </w:pPr>
+      <w:r>
+        <w:rPr>
+          <w:rFonts w:ascii="Consolas" w:hAnsi="Consolas" w:cs="Consolas"/>
+          <w:sz w:val="18"/>
+          <w:szCs w:val="18"/>
+        </w:rPr>
+        <w:t>}</w:t>
+      </w:r>
+    </w:p>
+    <w:p>
+      <w:pPr>
+        <w:rPr>
+          <w:sz w:val="18"/>
+          <w:szCs w:val="18"/>
+          <w:lang w:val="de-DE"/>
+        </w:rPr>
+      </w:pPr>
+    </w:p>
+    <w:p>
+      <w:pPr>
+        <w:rPr>
+          <w:sz w:val="18"/>
+          <w:szCs w:val="18"/>
+          <w:lang w:val="de-DE"/>
+        </w:rPr>
+      </w:pPr>
+      <w:r>
+        <w:rPr>
+          <w:sz w:val="18"/>
+          <w:szCs w:val="18"/>
+          <w:lang w:val="de-DE"/>
+        </w:rPr>
+        <w:t>}</w:t>
       </w:r>
     </w:p>
     <w:p/>
@@ -2235,7 +3249,7 @@
 </file>
 
 <file path=word/endnotes.xml><?xml version="1.0" encoding="utf-8"?>
-<w:endnotes xmlns:wpc="http://schemas.microsoft.com/office/word/2010/wordprocessingCanvas" xmlns:cx="http://schemas.microsoft.com/office/drawing/2014/chartex" xmlns:cx1="http://schemas.microsoft.com/office/drawing/2015/9/8/chartex" xmlns:cx2="http://schemas.microsoft.com/office/drawing/2015/10/21/chartex" xmlns:cx3="http://schemas.microsoft.com/office/drawing/2016/5/9/chartex" xmlns:cx4="http://schemas.microsoft.com/office/drawing/2016/5/10/chartex" xmlns:cx5="http://schemas.microsoft.com/office/drawing/2016/5/11/chartex" xmlns:cx6="http://schemas.microsoft.com/office/drawing/2016/5/12/chartex" xmlns:cx7="http://schemas.microsoft.com/office/drawing/2016/5/13/chartex" xmlns:cx8="http://schemas.microsoft.com/office/drawing/2016/5/14/chartex" xmlns:mc="http://schemas.openxmlformats.org/markup-compatibility/2006" xmlns:aink="http://schemas.microsoft.com/office/drawing/2016/ink" xmlns:am3d="http://schemas.microsoft.com/office/drawing/2017/model3d" xmlns:o="urn:schemas-microsoft-com:office:office" xmlns:oel="http://schemas.microsoft.com/office/2019/extlst" xmlns:r="http://schemas.openxmlformats.org/officeDocument/2006/relationships" xmlns:m="http://schemas.openxmlformats.org/officeDocument/2006/math" xmlns:v="urn:schemas-microsoft-com:vml" xmlns:wp14="http://schemas.microsoft.com/office/word/2010/wordprocessingDrawing" xmlns:wp="http://schemas.openxmlformats.org/drawingml/2006/wordprocessingDrawing" xmlns:w10="urn:schemas-microsoft-com:office:word" xmlns:w="http://schemas.openxmlformats.org/wordprocessingml/2006/main" xmlns:w14="http://schemas.microsoft.com/office/word/2010/wordml" xmlns:w15="http://schemas.microsoft.com/office/word/2012/wordml" xmlns:w16cex="http://schemas.microsoft.com/office/word/2018/wordml/cex" xmlns:w16cid="http://schemas.microsoft.com/office/word/2016/wordml/cid" xmlns:w16="http://schemas.microsoft.com/office/word/2018/wordml" xmlns:w16sdtdh="http://schemas.microsoft.com/office/word/2020/wordml/sdtdatahash" xmlns:w16se="http://schemas.microsoft.com/office/word/2015/wordml/symex" xmlns:wpg="http://schemas.microsoft.com/office/word/2010/wordprocessingGroup" xmlns:wpi="http://schemas.microsoft.com/office/word/2010/wordprocessingInk" xmlns:wne="http://schemas.microsoft.com/office/word/2006/wordml" xmlns:wps="http://schemas.microsoft.com/office/word/2010/wordprocessingShape" mc:Ignorable="w14 w15 w16se w16cid w16 w16cex w16sdtdh wp14">
+<w:endnotes xmlns:wpc="http://schemas.microsoft.com/office/word/2010/wordprocessingCanvas" xmlns:cx="http://schemas.microsoft.com/office/drawing/2014/chartex" xmlns:cx1="http://schemas.microsoft.com/office/drawing/2015/9/8/chartex" xmlns:cx2="http://schemas.microsoft.com/office/drawing/2015/10/21/chartex" xmlns:cx3="http://schemas.microsoft.com/office/drawing/2016/5/9/chartex" xmlns:cx4="http://schemas.microsoft.com/office/drawing/2016/5/10/chartex" xmlns:cx5="http://schemas.microsoft.com/office/drawing/2016/5/11/chartex" xmlns:cx6="http://schemas.microsoft.com/office/drawing/2016/5/12/chartex" xmlns:cx7="http://schemas.microsoft.com/office/drawing/2016/5/13/chartex" xmlns:cx8="http://schemas.microsoft.com/office/drawing/2016/5/14/chartex" xmlns:mc="http://schemas.openxmlformats.org/markup-compatibility/2006" xmlns:aink="http://schemas.microsoft.com/office/drawing/2016/ink" xmlns:am3d="http://schemas.microsoft.com/office/drawing/2017/model3d" xmlns:o="urn:schemas-microsoft-com:office:office" xmlns:r="http://schemas.openxmlformats.org/officeDocument/2006/relationships" xmlns:m="http://schemas.openxmlformats.org/officeDocument/2006/math" xmlns:v="urn:schemas-microsoft-com:vml" xmlns:wp14="http://schemas.microsoft.com/office/word/2010/wordprocessingDrawing" xmlns:wp="http://schemas.openxmlformats.org/drawingml/2006/wordprocessingDrawing" xmlns:w10="urn:schemas-microsoft-com:office:word" xmlns:w="http://schemas.openxmlformats.org/wordprocessingml/2006/main" xmlns:w14="http://schemas.microsoft.com/office/word/2010/wordml" xmlns:w15="http://schemas.microsoft.com/office/word/2012/wordml" xmlns:w16cid="http://schemas.microsoft.com/office/word/2016/wordml/cid" xmlns:w16se="http://schemas.microsoft.com/office/word/2015/wordml/symex" xmlns:wpg="http://schemas.microsoft.com/office/word/2010/wordprocessingGroup" xmlns:wpi="http://schemas.microsoft.com/office/word/2010/wordprocessingInk" xmlns:wne="http://schemas.microsoft.com/office/word/2006/wordml" xmlns:wps="http://schemas.microsoft.com/office/word/2010/wordprocessingShape" mc:Ignorable="w14 w15 w16se w16cid wp14">
   <w:endnote w:type="separator" w:id="-1">
     <w:p>
       <w:r>
@@ -2254,7 +3268,7 @@
 </file>
 
 <file path=word/footnotes.xml><?xml version="1.0" encoding="utf-8"?>
-<w:footnotes xmlns:wpc="http://schemas.microsoft.com/office/word/2010/wordprocessingCanvas" xmlns:cx="http://schemas.microsoft.com/office/drawing/2014/chartex" xmlns:cx1="http://schemas.microsoft.com/office/drawing/2015/9/8/chartex" xmlns:cx2="http://schemas.microsoft.com/office/drawing/2015/10/21/chartex" xmlns:cx3="http://schemas.microsoft.com/office/drawing/2016/5/9/chartex" xmlns:cx4="http://schemas.microsoft.com/office/drawing/2016/5/10/chartex" xmlns:cx5="http://schemas.microsoft.com/office/drawing/2016/5/11/chartex" xmlns:cx6="http://schemas.microsoft.com/office/drawing/2016/5/12/chartex" xmlns:cx7="http://schemas.microsoft.com/office/drawing/2016/5/13/chartex" xmlns:cx8="http://schemas.microsoft.com/office/drawing/2016/5/14/chartex" xmlns:mc="http://schemas.openxmlformats.org/markup-compatibility/2006" xmlns:aink="http://schemas.microsoft.com/office/drawing/2016/ink" xmlns:am3d="http://schemas.microsoft.com/office/drawing/2017/model3d" xmlns:o="urn:schemas-microsoft-com:office:office" xmlns:oel="http://schemas.microsoft.com/office/2019/extlst" xmlns:r="http://schemas.openxmlformats.org/officeDocument/2006/relationships" xmlns:m="http://schemas.openxmlformats.org/officeDocument/2006/math" xmlns:v="urn:schemas-microsoft-com:vml" xmlns:wp14="http://schemas.microsoft.com/office/word/2010/wordprocessingDrawing" xmlns:wp="http://schemas.openxmlformats.org/drawingml/2006/wordprocessingDrawing" xmlns:w10="urn:schemas-microsoft-com:office:word" xmlns:w="http://schemas.openxmlformats.org/wordprocessingml/2006/main" xmlns:w14="http://schemas.microsoft.com/office/word/2010/wordml" xmlns:w15="http://schemas.microsoft.com/office/word/2012/wordml" xmlns:w16cex="http://schemas.microsoft.com/office/word/2018/wordml/cex" xmlns:w16cid="http://schemas.microsoft.com/office/word/2016/wordml/cid" xmlns:w16="http://schemas.microsoft.com/office/word/2018/wordml" xmlns:w16sdtdh="http://schemas.microsoft.com/office/word/2020/wordml/sdtdatahash" xmlns:w16se="http://schemas.microsoft.com/office/word/2015/wordml/symex" xmlns:wpg="http://schemas.microsoft.com/office/word/2010/wordprocessingGroup" xmlns:wpi="http://schemas.microsoft.com/office/word/2010/wordprocessingInk" xmlns:wne="http://schemas.microsoft.com/office/word/2006/wordml" xmlns:wps="http://schemas.microsoft.com/office/word/2010/wordprocessingShape" mc:Ignorable="w14 w15 w16se w16cid w16 w16cex w16sdtdh wp14">
+<w:footnotes xmlns:wpc="http://schemas.microsoft.com/office/word/2010/wordprocessingCanvas" xmlns:cx="http://schemas.microsoft.com/office/drawing/2014/chartex" xmlns:cx1="http://schemas.microsoft.com/office/drawing/2015/9/8/chartex" xmlns:cx2="http://schemas.microsoft.com/office/drawing/2015/10/21/chartex" xmlns:cx3="http://schemas.microsoft.com/office/drawing/2016/5/9/chartex" xmlns:cx4="http://schemas.microsoft.com/office/drawing/2016/5/10/chartex" xmlns:cx5="http://schemas.microsoft.com/office/drawing/2016/5/11/chartex" xmlns:cx6="http://schemas.microsoft.com/office/drawing/2016/5/12/chartex" xmlns:cx7="http://schemas.microsoft.com/office/drawing/2016/5/13/chartex" xmlns:cx8="http://schemas.microsoft.com/office/drawing/2016/5/14/chartex" xmlns:mc="http://schemas.openxmlformats.org/markup-compatibility/2006" xmlns:aink="http://schemas.microsoft.com/office/drawing/2016/ink" xmlns:am3d="http://schemas.microsoft.com/office/drawing/2017/model3d" xmlns:o="urn:schemas-microsoft-com:office:office" xmlns:r="http://schemas.openxmlformats.org/officeDocument/2006/relationships" xmlns:m="http://schemas.openxmlformats.org/officeDocument/2006/math" xmlns:v="urn:schemas-microsoft-com:vml" xmlns:wp14="http://schemas.microsoft.com/office/word/2010/wordprocessingDrawing" xmlns:wp="http://schemas.openxmlformats.org/drawingml/2006/wordprocessingDrawing" xmlns:w10="urn:schemas-microsoft-com:office:word" xmlns:w="http://schemas.openxmlformats.org/wordprocessingml/2006/main" xmlns:w14="http://schemas.microsoft.com/office/word/2010/wordml" xmlns:w15="http://schemas.microsoft.com/office/word/2012/wordml" xmlns:w16cid="http://schemas.microsoft.com/office/word/2016/wordml/cid" xmlns:w16se="http://schemas.microsoft.com/office/word/2015/wordml/symex" xmlns:wpg="http://schemas.microsoft.com/office/word/2010/wordprocessingGroup" xmlns:wpi="http://schemas.microsoft.com/office/word/2010/wordprocessingInk" xmlns:wne="http://schemas.microsoft.com/office/word/2006/wordml" xmlns:wps="http://schemas.microsoft.com/office/word/2010/wordprocessingShape" mc:Ignorable="w14 w15 w16se w16cid wp14">
   <w:footnote w:type="separator" w:id="-1">
     <w:p>
       <w:r>
@@ -2273,10 +3287,10 @@
 </file>
 
 <file path=word/header1.xml><?xml version="1.0" encoding="utf-8"?>
-<w:hdr xmlns:wpc="http://schemas.microsoft.com/office/word/2010/wordprocessingCanvas" xmlns:cx="http://schemas.microsoft.com/office/drawing/2014/chartex" xmlns:cx1="http://schemas.microsoft.com/office/drawing/2015/9/8/chartex" xmlns:cx2="http://schemas.microsoft.com/office/drawing/2015/10/21/chartex" xmlns:cx3="http://schemas.microsoft.com/office/drawing/2016/5/9/chartex" xmlns:cx4="http://schemas.microsoft.com/office/drawing/2016/5/10/chartex" xmlns:cx5="http://schemas.microsoft.com/office/drawing/2016/5/11/chartex" xmlns:cx6="http://schemas.microsoft.com/office/drawing/2016/5/12/chartex" xmlns:cx7="http://schemas.microsoft.com/office/drawing/2016/5/13/chartex" xmlns:cx8="http://schemas.microsoft.com/office/drawing/2016/5/14/chartex" xmlns:mc="http://schemas.openxmlformats.org/markup-compatibility/2006" xmlns:aink="http://schemas.microsoft.com/office/drawing/2016/ink" xmlns:am3d="http://schemas.microsoft.com/office/drawing/2017/model3d" xmlns:o="urn:schemas-microsoft-com:office:office" xmlns:oel="http://schemas.microsoft.com/office/2019/extlst" xmlns:r="http://schemas.openxmlformats.org/officeDocument/2006/relationships" xmlns:m="http://schemas.openxmlformats.org/officeDocument/2006/math" xmlns:v="urn:schemas-microsoft-com:vml" xmlns:wp14="http://schemas.microsoft.com/office/word/2010/wordprocessingDrawing" xmlns:wp="http://schemas.openxmlformats.org/drawingml/2006/wordprocessingDrawing" xmlns:w10="urn:schemas-microsoft-com:office:word" xmlns:w="http://schemas.openxmlformats.org/wordprocessingml/2006/main" xmlns:w14="http://schemas.microsoft.com/office/word/2010/wordml" xmlns:w15="http://schemas.microsoft.com/office/word/2012/wordml" xmlns:w16cex="http://schemas.microsoft.com/office/word/2018/wordml/cex" xmlns:w16cid="http://schemas.microsoft.com/office/word/2016/wordml/cid" xmlns:w16="http://schemas.microsoft.com/office/word/2018/wordml" xmlns:w16sdtdh="http://schemas.microsoft.com/office/word/2020/wordml/sdtdatahash" xmlns:w16se="http://schemas.microsoft.com/office/word/2015/wordml/symex" xmlns:wpg="http://schemas.microsoft.com/office/word/2010/wordprocessingGroup" xmlns:wpi="http://schemas.microsoft.com/office/word/2010/wordprocessingInk" xmlns:wne="http://schemas.microsoft.com/office/word/2006/wordml" xmlns:wps="http://schemas.microsoft.com/office/word/2010/wordprocessingShape" mc:Ignorable="w14 w15 w16se w16cid w16 w16cex w16sdtdh wp14">
+<w:hdr xmlns:wpc="http://schemas.microsoft.com/office/word/2010/wordprocessingCanvas" xmlns:cx="http://schemas.microsoft.com/office/drawing/2014/chartex" xmlns:cx1="http://schemas.microsoft.com/office/drawing/2015/9/8/chartex" xmlns:cx2="http://schemas.microsoft.com/office/drawing/2015/10/21/chartex" xmlns:cx3="http://schemas.microsoft.com/office/drawing/2016/5/9/chartex" xmlns:cx4="http://schemas.microsoft.com/office/drawing/2016/5/10/chartex" xmlns:cx5="http://schemas.microsoft.com/office/drawing/2016/5/11/chartex" xmlns:cx6="http://schemas.microsoft.com/office/drawing/2016/5/12/chartex" xmlns:cx7="http://schemas.microsoft.com/office/drawing/2016/5/13/chartex" xmlns:cx8="http://schemas.microsoft.com/office/drawing/2016/5/14/chartex" xmlns:mc="http://schemas.openxmlformats.org/markup-compatibility/2006" xmlns:aink="http://schemas.microsoft.com/office/drawing/2016/ink" xmlns:am3d="http://schemas.microsoft.com/office/drawing/2017/model3d" xmlns:o="urn:schemas-microsoft-com:office:office" xmlns:r="http://schemas.openxmlformats.org/officeDocument/2006/relationships" xmlns:m="http://schemas.openxmlformats.org/officeDocument/2006/math" xmlns:v="urn:schemas-microsoft-com:vml" xmlns:wp14="http://schemas.microsoft.com/office/word/2010/wordprocessingDrawing" xmlns:wp="http://schemas.openxmlformats.org/drawingml/2006/wordprocessingDrawing" xmlns:w10="urn:schemas-microsoft-com:office:word" xmlns:w="http://schemas.openxmlformats.org/wordprocessingml/2006/main" xmlns:w14="http://schemas.microsoft.com/office/word/2010/wordml" xmlns:w15="http://schemas.microsoft.com/office/word/2012/wordml" xmlns:w16cid="http://schemas.microsoft.com/office/word/2016/wordml/cid" xmlns:w16se="http://schemas.microsoft.com/office/word/2015/wordml/symex" xmlns:wpg="http://schemas.microsoft.com/office/word/2010/wordprocessingGroup" xmlns:wpi="http://schemas.microsoft.com/office/word/2010/wordprocessingInk" xmlns:wne="http://schemas.microsoft.com/office/word/2006/wordml" xmlns:wps="http://schemas.microsoft.com/office/word/2010/wordprocessingShape" mc:Ignorable="w14 w15 w16se w16cid wp14">
   <w:p>
     <w:pPr>
-      <w:pStyle w:val="Kopfzeile"/>
+      <w:pStyle w:val="Header"/>
     </w:pPr>
     <w:r>
       <w:t>Hapag-Lloyd AG</w:t>
@@ -2306,7 +3320,7 @@
 </file>
 
 <file path=word/numbering.xml><?xml version="1.0" encoding="utf-8"?>
-<w:numbering xmlns:wpc="http://schemas.microsoft.com/office/word/2010/wordprocessingCanvas" xmlns:cx="http://schemas.microsoft.com/office/drawing/2014/chartex" xmlns:cx1="http://schemas.microsoft.com/office/drawing/2015/9/8/chartex" xmlns:cx2="http://schemas.microsoft.com/office/drawing/2015/10/21/chartex" xmlns:cx3="http://schemas.microsoft.com/office/drawing/2016/5/9/chartex" xmlns:cx4="http://schemas.microsoft.com/office/drawing/2016/5/10/chartex" xmlns:cx5="http://schemas.microsoft.com/office/drawing/2016/5/11/chartex" xmlns:cx6="http://schemas.microsoft.com/office/drawing/2016/5/12/chartex" xmlns:cx7="http://schemas.microsoft.com/office/drawing/2016/5/13/chartex" xmlns:cx8="http://schemas.microsoft.com/office/drawing/2016/5/14/chartex" xmlns:mc="http://schemas.openxmlformats.org/markup-compatibility/2006" xmlns:aink="http://schemas.microsoft.com/office/drawing/2016/ink" xmlns:am3d="http://schemas.microsoft.com/office/drawing/2017/model3d" xmlns:o="urn:schemas-microsoft-com:office:office" xmlns:oel="http://schemas.microsoft.com/office/2019/extlst" xmlns:r="http://schemas.openxmlformats.org/officeDocument/2006/relationships" xmlns:m="http://schemas.openxmlformats.org/officeDocument/2006/math" xmlns:v="urn:schemas-microsoft-com:vml" xmlns:wp14="http://schemas.microsoft.com/office/word/2010/wordprocessingDrawing" xmlns:wp="http://schemas.openxmlformats.org/drawingml/2006/wordprocessingDrawing" xmlns:w10="urn:schemas-microsoft-com:office:word" xmlns:w="http://schemas.openxmlformats.org/wordprocessingml/2006/main" xmlns:w14="http://schemas.microsoft.com/office/word/2010/wordml" xmlns:w15="http://schemas.microsoft.com/office/word/2012/wordml" xmlns:w16cex="http://schemas.microsoft.com/office/word/2018/wordml/cex" xmlns:w16cid="http://schemas.microsoft.com/office/word/2016/wordml/cid" xmlns:w16="http://schemas.microsoft.com/office/word/2018/wordml" xmlns:w16sdtdh="http://schemas.microsoft.com/office/word/2020/wordml/sdtdatahash" xmlns:w16se="http://schemas.microsoft.com/office/word/2015/wordml/symex" xmlns:wpg="http://schemas.microsoft.com/office/word/2010/wordprocessingGroup" xmlns:wpi="http://schemas.microsoft.com/office/word/2010/wordprocessingInk" xmlns:wne="http://schemas.microsoft.com/office/word/2006/wordml" xmlns:wps="http://schemas.microsoft.com/office/word/2010/wordprocessingShape" mc:Ignorable="w14 w15 w16se w16cid w16 w16cex w16sdtdh wp14">
+<w:numbering xmlns:wpc="http://schemas.microsoft.com/office/word/2010/wordprocessingCanvas" xmlns:cx="http://schemas.microsoft.com/office/drawing/2014/chartex" xmlns:cx1="http://schemas.microsoft.com/office/drawing/2015/9/8/chartex" xmlns:cx2="http://schemas.microsoft.com/office/drawing/2015/10/21/chartex" xmlns:cx3="http://schemas.microsoft.com/office/drawing/2016/5/9/chartex" xmlns:cx4="http://schemas.microsoft.com/office/drawing/2016/5/10/chartex" xmlns:cx5="http://schemas.microsoft.com/office/drawing/2016/5/11/chartex" xmlns:cx6="http://schemas.microsoft.com/office/drawing/2016/5/12/chartex" xmlns:cx7="http://schemas.microsoft.com/office/drawing/2016/5/13/chartex" xmlns:cx8="http://schemas.microsoft.com/office/drawing/2016/5/14/chartex" xmlns:mc="http://schemas.openxmlformats.org/markup-compatibility/2006" xmlns:aink="http://schemas.microsoft.com/office/drawing/2016/ink" xmlns:am3d="http://schemas.microsoft.com/office/drawing/2017/model3d" xmlns:o="urn:schemas-microsoft-com:office:office" xmlns:r="http://schemas.openxmlformats.org/officeDocument/2006/relationships" xmlns:m="http://schemas.openxmlformats.org/officeDocument/2006/math" xmlns:v="urn:schemas-microsoft-com:vml" xmlns:wp14="http://schemas.microsoft.com/office/word/2010/wordprocessingDrawing" xmlns:wp="http://schemas.openxmlformats.org/drawingml/2006/wordprocessingDrawing" xmlns:w10="urn:schemas-microsoft-com:office:word" xmlns:w="http://schemas.openxmlformats.org/wordprocessingml/2006/main" xmlns:w14="http://schemas.microsoft.com/office/word/2010/wordml" xmlns:w15="http://schemas.microsoft.com/office/word/2012/wordml" xmlns:w16cid="http://schemas.microsoft.com/office/word/2016/wordml/cid" xmlns:w16se="http://schemas.microsoft.com/office/word/2015/wordml/symex" xmlns:wpg="http://schemas.microsoft.com/office/word/2010/wordprocessingGroup" xmlns:wpi="http://schemas.microsoft.com/office/word/2010/wordprocessingInk" xmlns:wne="http://schemas.microsoft.com/office/word/2006/wordml" xmlns:wps="http://schemas.microsoft.com/office/word/2010/wordprocessingShape" mc:Ignorable="w14 w15 w16se w16cid wp14">
   <w:abstractNum w:abstractNumId="0" w15:restartNumberingAfterBreak="0">
     <w:nsid w:val="028E22C1"/>
     <w:multiLevelType w:val="hybridMultilevel"/>
@@ -2849,6 +3863,118 @@
     </w:lvl>
   </w:abstractNum>
   <w:abstractNum w:abstractNumId="5" w15:restartNumberingAfterBreak="0">
+    <w:nsid w:val="28E3499C"/>
+    <w:multiLevelType w:val="hybridMultilevel"/>
+    <w:tmpl w:val="33406838"/>
+    <w:lvl w:ilvl="0" w:tplc="6DB06416">
+      <w:numFmt w:val="bullet"/>
+      <w:lvlText w:val="-"/>
+      <w:lvlJc w:val="left"/>
+      <w:pPr>
+        <w:ind w:left="720" w:hanging="360"/>
+      </w:pPr>
+      <w:rPr>
+        <w:rFonts w:ascii="Calibri" w:eastAsiaTheme="minorHAnsi" w:hAnsi="Calibri" w:cs="Calibri" w:hint="default"/>
+      </w:rPr>
+    </w:lvl>
+    <w:lvl w:ilvl="1" w:tplc="04050003" w:tentative="1">
+      <w:start w:val="1"/>
+      <w:numFmt w:val="bullet"/>
+      <w:lvlText w:val="o"/>
+      <w:lvlJc w:val="left"/>
+      <w:pPr>
+        <w:ind w:left="1440" w:hanging="360"/>
+      </w:pPr>
+      <w:rPr>
+        <w:rFonts w:ascii="Courier New" w:hAnsi="Courier New" w:cs="Courier New" w:hint="default"/>
+      </w:rPr>
+    </w:lvl>
+    <w:lvl w:ilvl="2" w:tplc="04050005" w:tentative="1">
+      <w:start w:val="1"/>
+      <w:numFmt w:val="bullet"/>
+      <w:lvlText w:val=""/>
+      <w:lvlJc w:val="left"/>
+      <w:pPr>
+        <w:ind w:left="2160" w:hanging="360"/>
+      </w:pPr>
+      <w:rPr>
+        <w:rFonts w:ascii="Wingdings" w:hAnsi="Wingdings" w:hint="default"/>
+      </w:rPr>
+    </w:lvl>
+    <w:lvl w:ilvl="3" w:tplc="04050001" w:tentative="1">
+      <w:start w:val="1"/>
+      <w:numFmt w:val="bullet"/>
+      <w:lvlText w:val=""/>
+      <w:lvlJc w:val="left"/>
+      <w:pPr>
+        <w:ind w:left="2880" w:hanging="360"/>
+      </w:pPr>
+      <w:rPr>
+        <w:rFonts w:ascii="Symbol" w:hAnsi="Symbol" w:hint="default"/>
+      </w:rPr>
+    </w:lvl>
+    <w:lvl w:ilvl="4" w:tplc="04050003" w:tentative="1">
+      <w:start w:val="1"/>
+      <w:numFmt w:val="bullet"/>
+      <w:lvlText w:val="o"/>
+      <w:lvlJc w:val="left"/>
+      <w:pPr>
+        <w:ind w:left="3600" w:hanging="360"/>
+      </w:pPr>
+      <w:rPr>
+        <w:rFonts w:ascii="Courier New" w:hAnsi="Courier New" w:cs="Courier New" w:hint="default"/>
+      </w:rPr>
+    </w:lvl>
+    <w:lvl w:ilvl="5" w:tplc="04050005" w:tentative="1">
+      <w:start w:val="1"/>
+      <w:numFmt w:val="bullet"/>
+      <w:lvlText w:val=""/>
+      <w:lvlJc w:val="left"/>
+      <w:pPr>
+        <w:ind w:left="4320" w:hanging="360"/>
+      </w:pPr>
+      <w:rPr>
+        <w:rFonts w:ascii="Wingdings" w:hAnsi="Wingdings" w:hint="default"/>
+      </w:rPr>
+    </w:lvl>
+    <w:lvl w:ilvl="6" w:tplc="04050001" w:tentative="1">
+      <w:start w:val="1"/>
+      <w:numFmt w:val="bullet"/>
+      <w:lvlText w:val=""/>
+      <w:lvlJc w:val="left"/>
+      <w:pPr>
+        <w:ind w:left="5040" w:hanging="360"/>
+      </w:pPr>
+      <w:rPr>
+        <w:rFonts w:ascii="Symbol" w:hAnsi="Symbol" w:hint="default"/>
+      </w:rPr>
+    </w:lvl>
+    <w:lvl w:ilvl="7" w:tplc="04050003" w:tentative="1">
+      <w:start w:val="1"/>
+      <w:numFmt w:val="bullet"/>
+      <w:lvlText w:val="o"/>
+      <w:lvlJc w:val="left"/>
+      <w:pPr>
+        <w:ind w:left="5760" w:hanging="360"/>
+      </w:pPr>
+      <w:rPr>
+        <w:rFonts w:ascii="Courier New" w:hAnsi="Courier New" w:cs="Courier New" w:hint="default"/>
+      </w:rPr>
+    </w:lvl>
+    <w:lvl w:ilvl="8" w:tplc="04050005" w:tentative="1">
+      <w:start w:val="1"/>
+      <w:numFmt w:val="bullet"/>
+      <w:lvlText w:val=""/>
+      <w:lvlJc w:val="left"/>
+      <w:pPr>
+        <w:ind w:left="6480" w:hanging="360"/>
+      </w:pPr>
+      <w:rPr>
+        <w:rFonts w:ascii="Wingdings" w:hAnsi="Wingdings" w:hint="default"/>
+      </w:rPr>
+    </w:lvl>
+  </w:abstractNum>
+  <w:abstractNum w:abstractNumId="6" w15:restartNumberingAfterBreak="0">
     <w:nsid w:val="2C562B5F"/>
     <w:multiLevelType w:val="hybridMultilevel"/>
     <w:tmpl w:val="ADD8A56E"/>
@@ -2961,7 +4087,7 @@
       </w:rPr>
     </w:lvl>
   </w:abstractNum>
-  <w:abstractNum w:abstractNumId="6" w15:restartNumberingAfterBreak="0">
+  <w:abstractNum w:abstractNumId="7" w15:restartNumberingAfterBreak="0">
     <w:nsid w:val="431D002F"/>
     <w:multiLevelType w:val="hybridMultilevel"/>
     <w:tmpl w:val="A58A4480"/>
@@ -3074,7 +4200,7 @@
       </w:rPr>
     </w:lvl>
   </w:abstractNum>
-  <w:abstractNum w:abstractNumId="7" w15:restartNumberingAfterBreak="0">
+  <w:abstractNum w:abstractNumId="8" w15:restartNumberingAfterBreak="0">
     <w:nsid w:val="46D77597"/>
     <w:multiLevelType w:val="hybridMultilevel"/>
     <w:tmpl w:val="CC72EB5E"/>
@@ -3187,7 +4313,7 @@
       </w:rPr>
     </w:lvl>
   </w:abstractNum>
-  <w:abstractNum w:abstractNumId="8" w15:restartNumberingAfterBreak="0">
+  <w:abstractNum w:abstractNumId="9" w15:restartNumberingAfterBreak="0">
     <w:nsid w:val="582F4123"/>
     <w:multiLevelType w:val="hybridMultilevel"/>
     <w:tmpl w:val="2114874E"/>
@@ -3300,7 +4426,7 @@
       </w:rPr>
     </w:lvl>
   </w:abstractNum>
-  <w:abstractNum w:abstractNumId="9" w15:restartNumberingAfterBreak="0">
+  <w:abstractNum w:abstractNumId="10" w15:restartNumberingAfterBreak="0">
     <w:nsid w:val="6D8A136D"/>
     <w:multiLevelType w:val="hybridMultilevel"/>
     <w:tmpl w:val="F7B47F76"/>
@@ -3413,7 +4539,7 @@
       </w:rPr>
     </w:lvl>
   </w:abstractNum>
-  <w:abstractNum w:abstractNumId="10" w15:restartNumberingAfterBreak="0">
+  <w:abstractNum w:abstractNumId="11" w15:restartNumberingAfterBreak="0">
     <w:nsid w:val="711E4EF1"/>
     <w:multiLevelType w:val="hybridMultilevel"/>
     <w:tmpl w:val="C9B6D158"/>
@@ -3504,7 +4630,7 @@
       </w:pPr>
     </w:lvl>
   </w:abstractNum>
-  <w:abstractNum w:abstractNumId="11" w15:restartNumberingAfterBreak="0">
+  <w:abstractNum w:abstractNumId="12" w15:restartNumberingAfterBreak="0">
     <w:nsid w:val="745775F4"/>
     <w:multiLevelType w:val="hybridMultilevel"/>
     <w:tmpl w:val="D91458BA"/>
@@ -3617,47 +4743,165 @@
       </w:rPr>
     </w:lvl>
   </w:abstractNum>
-  <w:num w:numId="1" w16cid:durableId="1314674064">
+  <w:abstractNum w:abstractNumId="13" w15:restartNumberingAfterBreak="0">
+    <w:nsid w:val="76E74847"/>
+    <w:multiLevelType w:val="hybridMultilevel"/>
+    <w:tmpl w:val="B8C61054"/>
+    <w:lvl w:ilvl="0" w:tplc="8D0C882E">
+      <w:numFmt w:val="bullet"/>
+      <w:lvlText w:val="-"/>
+      <w:lvlJc w:val="left"/>
+      <w:pPr>
+        <w:ind w:left="1080" w:hanging="360"/>
+      </w:pPr>
+      <w:rPr>
+        <w:rFonts w:ascii="Calibri" w:eastAsiaTheme="minorHAnsi" w:hAnsi="Calibri" w:cs="Calibri" w:hint="default"/>
+      </w:rPr>
+    </w:lvl>
+    <w:lvl w:ilvl="1" w:tplc="04050003" w:tentative="1">
+      <w:start w:val="1"/>
+      <w:numFmt w:val="bullet"/>
+      <w:lvlText w:val="o"/>
+      <w:lvlJc w:val="left"/>
+      <w:pPr>
+        <w:ind w:left="1800" w:hanging="360"/>
+      </w:pPr>
+      <w:rPr>
+        <w:rFonts w:ascii="Courier New" w:hAnsi="Courier New" w:cs="Courier New" w:hint="default"/>
+      </w:rPr>
+    </w:lvl>
+    <w:lvl w:ilvl="2" w:tplc="04050005" w:tentative="1">
+      <w:start w:val="1"/>
+      <w:numFmt w:val="bullet"/>
+      <w:lvlText w:val=""/>
+      <w:lvlJc w:val="left"/>
+      <w:pPr>
+        <w:ind w:left="2520" w:hanging="360"/>
+      </w:pPr>
+      <w:rPr>
+        <w:rFonts w:ascii="Wingdings" w:hAnsi="Wingdings" w:hint="default"/>
+      </w:rPr>
+    </w:lvl>
+    <w:lvl w:ilvl="3" w:tplc="04050001" w:tentative="1">
+      <w:start w:val="1"/>
+      <w:numFmt w:val="bullet"/>
+      <w:lvlText w:val=""/>
+      <w:lvlJc w:val="left"/>
+      <w:pPr>
+        <w:ind w:left="3240" w:hanging="360"/>
+      </w:pPr>
+      <w:rPr>
+        <w:rFonts w:ascii="Symbol" w:hAnsi="Symbol" w:hint="default"/>
+      </w:rPr>
+    </w:lvl>
+    <w:lvl w:ilvl="4" w:tplc="04050003" w:tentative="1">
+      <w:start w:val="1"/>
+      <w:numFmt w:val="bullet"/>
+      <w:lvlText w:val="o"/>
+      <w:lvlJc w:val="left"/>
+      <w:pPr>
+        <w:ind w:left="3960" w:hanging="360"/>
+      </w:pPr>
+      <w:rPr>
+        <w:rFonts w:ascii="Courier New" w:hAnsi="Courier New" w:cs="Courier New" w:hint="default"/>
+      </w:rPr>
+    </w:lvl>
+    <w:lvl w:ilvl="5" w:tplc="04050005" w:tentative="1">
+      <w:start w:val="1"/>
+      <w:numFmt w:val="bullet"/>
+      <w:lvlText w:val=""/>
+      <w:lvlJc w:val="left"/>
+      <w:pPr>
+        <w:ind w:left="4680" w:hanging="360"/>
+      </w:pPr>
+      <w:rPr>
+        <w:rFonts w:ascii="Wingdings" w:hAnsi="Wingdings" w:hint="default"/>
+      </w:rPr>
+    </w:lvl>
+    <w:lvl w:ilvl="6" w:tplc="04050001" w:tentative="1">
+      <w:start w:val="1"/>
+      <w:numFmt w:val="bullet"/>
+      <w:lvlText w:val=""/>
+      <w:lvlJc w:val="left"/>
+      <w:pPr>
+        <w:ind w:left="5400" w:hanging="360"/>
+      </w:pPr>
+      <w:rPr>
+        <w:rFonts w:ascii="Symbol" w:hAnsi="Symbol" w:hint="default"/>
+      </w:rPr>
+    </w:lvl>
+    <w:lvl w:ilvl="7" w:tplc="04050003" w:tentative="1">
+      <w:start w:val="1"/>
+      <w:numFmt w:val="bullet"/>
+      <w:lvlText w:val="o"/>
+      <w:lvlJc w:val="left"/>
+      <w:pPr>
+        <w:ind w:left="6120" w:hanging="360"/>
+      </w:pPr>
+      <w:rPr>
+        <w:rFonts w:ascii="Courier New" w:hAnsi="Courier New" w:cs="Courier New" w:hint="default"/>
+      </w:rPr>
+    </w:lvl>
+    <w:lvl w:ilvl="8" w:tplc="04050005" w:tentative="1">
+      <w:start w:val="1"/>
+      <w:numFmt w:val="bullet"/>
+      <w:lvlText w:val=""/>
+      <w:lvlJc w:val="left"/>
+      <w:pPr>
+        <w:ind w:left="6840" w:hanging="360"/>
+      </w:pPr>
+      <w:rPr>
+        <w:rFonts w:ascii="Wingdings" w:hAnsi="Wingdings" w:hint="default"/>
+      </w:rPr>
+    </w:lvl>
+  </w:abstractNum>
+  <w:num w:numId="1">
     <w:abstractNumId w:val="1"/>
   </w:num>
-  <w:num w:numId="2" w16cid:durableId="1110589562">
+  <w:num w:numId="2">
+    <w:abstractNumId w:val="8"/>
+  </w:num>
+  <w:num w:numId="3">
+    <w:abstractNumId w:val="9"/>
+  </w:num>
+  <w:num w:numId="4">
+    <w:abstractNumId w:val="11"/>
+  </w:num>
+  <w:num w:numId="5">
+    <w:abstractNumId w:val="0"/>
+  </w:num>
+  <w:num w:numId="6">
+    <w:abstractNumId w:val="6"/>
+  </w:num>
+  <w:num w:numId="7">
+    <w:abstractNumId w:val="12"/>
+  </w:num>
+  <w:num w:numId="8">
+    <w:abstractNumId w:val="4"/>
+  </w:num>
+  <w:num w:numId="9">
+    <w:abstractNumId w:val="10"/>
+  </w:num>
+  <w:num w:numId="10">
+    <w:abstractNumId w:val="3"/>
+  </w:num>
+  <w:num w:numId="11">
+    <w:abstractNumId w:val="2"/>
+  </w:num>
+  <w:num w:numId="12">
     <w:abstractNumId w:val="7"/>
   </w:num>
-  <w:num w:numId="3" w16cid:durableId="780224910">
-    <w:abstractNumId w:val="8"/>
-  </w:num>
-  <w:num w:numId="4" w16cid:durableId="205411692">
-    <w:abstractNumId w:val="10"/>
-  </w:num>
-  <w:num w:numId="5" w16cid:durableId="1796562016">
-    <w:abstractNumId w:val="0"/>
-  </w:num>
-  <w:num w:numId="6" w16cid:durableId="1646622851">
+  <w:num w:numId="13">
     <w:abstractNumId w:val="5"/>
   </w:num>
-  <w:num w:numId="7" w16cid:durableId="2017921458">
-    <w:abstractNumId w:val="11"/>
-  </w:num>
-  <w:num w:numId="8" w16cid:durableId="1408071642">
-    <w:abstractNumId w:val="4"/>
-  </w:num>
-  <w:num w:numId="9" w16cid:durableId="744767234">
-    <w:abstractNumId w:val="9"/>
-  </w:num>
-  <w:num w:numId="10" w16cid:durableId="1857385561">
-    <w:abstractNumId w:val="3"/>
-  </w:num>
-  <w:num w:numId="11" w16cid:durableId="1686323624">
-    <w:abstractNumId w:val="2"/>
-  </w:num>
-  <w:num w:numId="12" w16cid:durableId="19210878">
-    <w:abstractNumId w:val="6"/>
+  <w:num w:numId="14">
+    <w:abstractNumId w:val="13"/>
   </w:num>
 </w:numbering>
 </file>
 
 <file path=word/styles.xml><?xml version="1.0" encoding="utf-8"?>
-<w:styles xmlns:mc="http://schemas.openxmlformats.org/markup-compatibility/2006" xmlns:r="http://schemas.openxmlformats.org/officeDocument/2006/relationships" xmlns:w="http://schemas.openxmlformats.org/wordprocessingml/2006/main" xmlns:w14="http://schemas.microsoft.com/office/word/2010/wordml" xmlns:w15="http://schemas.microsoft.com/office/word/2012/wordml" xmlns:w16cex="http://schemas.microsoft.com/office/word/2018/wordml/cex" xmlns:w16cid="http://schemas.microsoft.com/office/word/2016/wordml/cid" xmlns:w16="http://schemas.microsoft.com/office/word/2018/wordml" xmlns:w16sdtdh="http://schemas.microsoft.com/office/word/2020/wordml/sdtdatahash" xmlns:w16se="http://schemas.microsoft.com/office/word/2015/wordml/symex" mc:Ignorable="w14 w15 w16se w16cid w16 w16cex w16sdtdh">
+<w:styles xmlns:mc="http://schemas.openxmlformats.org/markup-compatibility/2006" xmlns:r="http://schemas.openxmlformats.org/officeDocument/2006/relationships" xmlns:w="http://schemas.openxmlformats.org/wordprocessingml/2006/main" xmlns:w14="http://schemas.microsoft.com/office/word/2010/wordml" xmlns:w15="http://schemas.microsoft.com/office/word/2012/wordml" xmlns:w16cid="http://schemas.microsoft.com/office/word/2016/wordml/cid" xmlns:w16se="http://schemas.microsoft.com/office/word/2015/wordml/symex" mc:Ignorable="w14 w15 w16se w16cid">
   <w:docDefaults>
     <w:rPrDefault>
       <w:rPr>
@@ -3669,7 +4913,7 @@
     </w:rPrDefault>
     <w:pPrDefault/>
   </w:docDefaults>
-  <w:latentStyles w:defLockedState="0" w:defUIPriority="99" w:defSemiHidden="0" w:defUnhideWhenUsed="0" w:defQFormat="0" w:count="376">
+  <w:latentStyles w:defLockedState="0" w:defUIPriority="99" w:defSemiHidden="0" w:defUnhideWhenUsed="0" w:defQFormat="0" w:count="375">
     <w:lsdException w:name="Normal" w:uiPriority="0" w:qFormat="1"/>
     <w:lsdException w:name="heading 1" w:uiPriority="9" w:qFormat="1"/>
     <w:lsdException w:name="heading 2" w:semiHidden="1" w:uiPriority="9" w:unhideWhenUsed="1" w:qFormat="1"/>
@@ -4045,19 +5289,18 @@
     <w:lsdException w:name="Smart Hyperlink" w:semiHidden="1" w:unhideWhenUsed="1"/>
     <w:lsdException w:name="Hashtag" w:semiHidden="1" w:unhideWhenUsed="1"/>
     <w:lsdException w:name="Unresolved Mention" w:semiHidden="1" w:unhideWhenUsed="1"/>
-    <w:lsdException w:name="Smart Link" w:semiHidden="1" w:unhideWhenUsed="1"/>
   </w:latentStyles>
-  <w:style w:type="paragraph" w:default="1" w:styleId="Standard">
+  <w:style w:type="paragraph" w:default="1" w:styleId="Normal">
     <w:name w:val="Normal"/>
     <w:qFormat/>
   </w:style>
-  <w:style w:type="character" w:default="1" w:styleId="Absatz-Standardschriftart">
+  <w:style w:type="character" w:default="1" w:styleId="DefaultParagraphFont">
     <w:name w:val="Default Paragraph Font"/>
     <w:uiPriority w:val="1"/>
     <w:semiHidden/>
     <w:unhideWhenUsed/>
   </w:style>
-  <w:style w:type="table" w:default="1" w:styleId="NormaleTabelle">
+  <w:style w:type="table" w:default="1" w:styleId="TableNormal">
     <w:name w:val="Normal Table"/>
     <w:uiPriority w:val="99"/>
     <w:semiHidden/>
@@ -4072,16 +5315,16 @@
       </w:tblCellMar>
     </w:tblPr>
   </w:style>
-  <w:style w:type="numbering" w:default="1" w:styleId="KeineListe">
+  <w:style w:type="numbering" w:default="1" w:styleId="NoList">
     <w:name w:val="No List"/>
     <w:uiPriority w:val="99"/>
     <w:semiHidden/>
     <w:unhideWhenUsed/>
   </w:style>
-  <w:style w:type="paragraph" w:styleId="Kopfzeile">
+  <w:style w:type="paragraph" w:styleId="Header">
     <w:name w:val="header"/>
-    <w:basedOn w:val="Standard"/>
-    <w:link w:val="KopfzeileZchn"/>
+    <w:basedOn w:val="Normal"/>
+    <w:link w:val="HeaderChar"/>
     <w:uiPriority w:val="99"/>
     <w:unhideWhenUsed/>
     <w:rsid w:val="005734AE"/>
@@ -4092,17 +5335,17 @@
       </w:tabs>
     </w:pPr>
   </w:style>
-  <w:style w:type="character" w:customStyle="1" w:styleId="KopfzeileZchn">
-    <w:name w:val="Kopfzeile Zchn"/>
-    <w:basedOn w:val="Absatz-Standardschriftart"/>
-    <w:link w:val="Kopfzeile"/>
+  <w:style w:type="character" w:customStyle="1" w:styleId="HeaderChar">
+    <w:name w:val="Header Char"/>
+    <w:basedOn w:val="DefaultParagraphFont"/>
+    <w:link w:val="Header"/>
     <w:uiPriority w:val="99"/>
     <w:rsid w:val="005734AE"/>
   </w:style>
-  <w:style w:type="paragraph" w:styleId="Fuzeile">
+  <w:style w:type="paragraph" w:styleId="Footer">
     <w:name w:val="footer"/>
-    <w:basedOn w:val="Standard"/>
-    <w:link w:val="FuzeileZchn"/>
+    <w:basedOn w:val="Normal"/>
+    <w:link w:val="FooterChar"/>
     <w:uiPriority w:val="99"/>
     <w:unhideWhenUsed/>
     <w:rsid w:val="005734AE"/>
@@ -4113,17 +5356,17 @@
       </w:tabs>
     </w:pPr>
   </w:style>
-  <w:style w:type="character" w:customStyle="1" w:styleId="FuzeileZchn">
-    <w:name w:val="Fußzeile Zchn"/>
-    <w:basedOn w:val="Absatz-Standardschriftart"/>
-    <w:link w:val="Fuzeile"/>
+  <w:style w:type="character" w:customStyle="1" w:styleId="FooterChar">
+    <w:name w:val="Footer Char"/>
+    <w:basedOn w:val="DefaultParagraphFont"/>
+    <w:link w:val="Footer"/>
     <w:uiPriority w:val="99"/>
     <w:rsid w:val="005734AE"/>
   </w:style>
-  <w:style w:type="paragraph" w:styleId="HTMLVorformatiert">
+  <w:style w:type="paragraph" w:styleId="HTMLPreformatted">
     <w:name w:val="HTML Preformatted"/>
-    <w:basedOn w:val="Standard"/>
-    <w:link w:val="HTMLVorformatiertZchn"/>
+    <w:basedOn w:val="Normal"/>
+    <w:link w:val="HTMLPreformattedChar"/>
     <w:uiPriority w:val="99"/>
     <w:semiHidden/>
     <w:unhideWhenUsed/>
@@ -4155,10 +5398,10 @@
       <w:lang w:eastAsia="en-GB"/>
     </w:rPr>
   </w:style>
-  <w:style w:type="character" w:customStyle="1" w:styleId="HTMLVorformatiertZchn">
-    <w:name w:val="HTML Vorformatiert Zchn"/>
-    <w:basedOn w:val="Absatz-Standardschriftart"/>
-    <w:link w:val="HTMLVorformatiert"/>
+  <w:style w:type="character" w:customStyle="1" w:styleId="HTMLPreformattedChar">
+    <w:name w:val="HTML Preformatted Char"/>
+    <w:basedOn w:val="DefaultParagraphFont"/>
+    <w:link w:val="HTMLPreformatted"/>
     <w:uiPriority w:val="99"/>
     <w:semiHidden/>
     <w:rsid w:val="00F27295"/>
@@ -4169,9 +5412,9 @@
       <w:lang w:eastAsia="en-GB"/>
     </w:rPr>
   </w:style>
-  <w:style w:type="paragraph" w:styleId="Listenabsatz">
+  <w:style w:type="paragraph" w:styleId="ListParagraph">
     <w:name w:val="List Paragraph"/>
-    <w:basedOn w:val="Standard"/>
+    <w:basedOn w:val="Normal"/>
     <w:uiPriority w:val="34"/>
     <w:qFormat/>
     <w:rsid w:val="00F27295"/>
@@ -4182,7 +5425,7 @@
   </w:style>
   <w:style w:type="character" w:styleId="Hyperlink">
     <w:name w:val="Hyperlink"/>
-    <w:basedOn w:val="Absatz-Standardschriftart"/>
+    <w:basedOn w:val="DefaultParagraphFont"/>
     <w:uiPriority w:val="99"/>
     <w:unhideWhenUsed/>
     <w:rsid w:val="00C919BB"/>
@@ -4193,7 +5436,7 @@
   </w:style>
   <w:style w:type="character" w:customStyle="1" w:styleId="UnresolvedMention1">
     <w:name w:val="Unresolved Mention1"/>
-    <w:basedOn w:val="Absatz-Standardschriftart"/>
+    <w:basedOn w:val="DefaultParagraphFont"/>
     <w:uiPriority w:val="99"/>
     <w:semiHidden/>
     <w:unhideWhenUsed/>
@@ -4203,9 +5446,9 @@
       <w:shd w:val="clear" w:color="auto" w:fill="E1DFDD"/>
     </w:rPr>
   </w:style>
-  <w:style w:type="character" w:styleId="NichtaufgelsteErwhnung">
+  <w:style w:type="character" w:styleId="UnresolvedMention">
     <w:name w:val="Unresolved Mention"/>
-    <w:basedOn w:val="Absatz-Standardschriftart"/>
+    <w:basedOn w:val="DefaultParagraphFont"/>
     <w:uiPriority w:val="99"/>
     <w:semiHidden/>
     <w:unhideWhenUsed/>

</xml_diff>